<commit_message>
Usando Services em outras classes
</commit_message>
<xml_diff>
--- a/curso-angular-Cli17/Curso Angular CLI - Apredisado.docx
+++ b/curso-angular-Cli17/Curso Angular CLI - Apredisado.docx
@@ -8225,6 +8225,9 @@
     <w:p/>
     <w:p>
       <w:r>
+        <w:rPr>
+          <w:noProof/>
+        </w:rPr>
         <w:drawing>
           <wp:inline distT="0" distB="0" distL="0" distR="0" wp14:anchorId="534C2CFD" wp14:editId="01F0AA27">
             <wp:extent cx="5400040" cy="3140075"/>
@@ -8263,6 +8266,46 @@
       </w:r>
       <w:r>
         <w:t xml:space="preserve"> </w:t>
+      </w:r>
+    </w:p>
+    <w:p>
+      <w:r>
+        <w:lastRenderedPageBreak/>
+        <w:drawing>
+          <wp:inline distT="0" distB="0" distL="0" distR="0" wp14:anchorId="0B7ECDC6" wp14:editId="2C5757B3">
+            <wp:extent cx="5400040" cy="3311525"/>
+            <wp:effectExtent l="0" t="0" r="0" b="3175"/>
+            <wp:docPr id="4" name="Imagem 4"/>
+            <wp:cNvGraphicFramePr>
+              <a:graphicFrameLocks xmlns:a="http://schemas.openxmlformats.org/drawingml/2006/main" noChangeAspect="1"/>
+            </wp:cNvGraphicFramePr>
+            <a:graphic xmlns:a="http://schemas.openxmlformats.org/drawingml/2006/main">
+              <a:graphicData uri="http://schemas.openxmlformats.org/drawingml/2006/picture">
+                <pic:pic xmlns:pic="http://schemas.openxmlformats.org/drawingml/2006/picture">
+                  <pic:nvPicPr>
+                    <pic:cNvPr id="1" name=""/>
+                    <pic:cNvPicPr/>
+                  </pic:nvPicPr>
+                  <pic:blipFill>
+                    <a:blip r:embed="rId6"/>
+                    <a:stretch>
+                      <a:fillRect/>
+                    </a:stretch>
+                  </pic:blipFill>
+                  <pic:spPr>
+                    <a:xfrm>
+                      <a:off x="0" y="0"/>
+                      <a:ext cx="5400040" cy="3311525"/>
+                    </a:xfrm>
+                    <a:prstGeom prst="rect">
+                      <a:avLst/>
+                    </a:prstGeom>
+                  </pic:spPr>
+                </pic:pic>
+              </a:graphicData>
+            </a:graphic>
+          </wp:inline>
+        </w:drawing>
       </w:r>
     </w:p>
     <w:p/>

</xml_diff>

<commit_message>
Rotas, Criação e implementação no projeto e visualmente, com Home, login, cursos
</commit_message>
<xml_diff>
--- a/curso-angular-Cli17/Curso Angular CLI - Apredisado.docx
+++ b/curso-angular-Cli17/Curso Angular CLI - Apredisado.docx
@@ -42,7 +42,15 @@
     </w:p>
     <w:p>
       <w:r>
-        <w:t xml:space="preserve"> Ng g c ciclo</w:t>
+        <w:t xml:space="preserve"> </w:t>
+      </w:r>
+      <w:proofErr w:type="spellStart"/>
+      <w:r>
+        <w:t>Ng</w:t>
+      </w:r>
+      <w:proofErr w:type="spellEnd"/>
+      <w:r>
+        <w:t xml:space="preserve"> g c ciclo</w:t>
       </w:r>
     </w:p>
     <w:p>
@@ -95,8 +103,20 @@
           <w:szCs w:val="21"/>
           <w:lang w:val="en-US" w:eastAsia="pt-BR"/>
         </w:rPr>
-        <w:t xml:space="preserve"> { </w:t>
-      </w:r>
+        <w:t xml:space="preserve"> </w:t>
+      </w:r>
+      <w:proofErr w:type="gramStart"/>
+      <w:r>
+        <w:rPr>
+          <w:rFonts w:ascii="Consolas" w:eastAsia="Times New Roman" w:hAnsi="Consolas" w:cs="Times New Roman"/>
+          <w:color w:val="CCCCCC"/>
+          <w:sz w:val="21"/>
+          <w:szCs w:val="21"/>
+          <w:lang w:val="en-US" w:eastAsia="pt-BR"/>
+        </w:rPr>
+        <w:t xml:space="preserve">{ </w:t>
+      </w:r>
+      <w:proofErr w:type="spellStart"/>
       <w:r>
         <w:rPr>
           <w:rFonts w:ascii="Consolas" w:eastAsia="Times New Roman" w:hAnsi="Consolas" w:cs="Times New Roman"/>
@@ -107,6 +127,8 @@
         </w:rPr>
         <w:t>NgModule</w:t>
       </w:r>
+      <w:proofErr w:type="spellEnd"/>
+      <w:proofErr w:type="gramEnd"/>
       <w:r>
         <w:rPr>
           <w:rFonts w:ascii="Consolas" w:eastAsia="Times New Roman" w:hAnsi="Consolas" w:cs="Times New Roman"/>
@@ -188,8 +210,20 @@
           <w:szCs w:val="21"/>
           <w:lang w:val="en-US" w:eastAsia="pt-BR"/>
         </w:rPr>
-        <w:t xml:space="preserve"> { </w:t>
-      </w:r>
+        <w:t xml:space="preserve"> </w:t>
+      </w:r>
+      <w:proofErr w:type="gramStart"/>
+      <w:r>
+        <w:rPr>
+          <w:rFonts w:ascii="Consolas" w:eastAsia="Times New Roman" w:hAnsi="Consolas" w:cs="Times New Roman"/>
+          <w:color w:val="CCCCCC"/>
+          <w:sz w:val="21"/>
+          <w:szCs w:val="21"/>
+          <w:lang w:val="en-US" w:eastAsia="pt-BR"/>
+        </w:rPr>
+        <w:t xml:space="preserve">{ </w:t>
+      </w:r>
+      <w:proofErr w:type="spellStart"/>
       <w:r>
         <w:rPr>
           <w:rFonts w:ascii="Consolas" w:eastAsia="Times New Roman" w:hAnsi="Consolas" w:cs="Times New Roman"/>
@@ -200,6 +234,8 @@
         </w:rPr>
         <w:t>BrowserModule</w:t>
       </w:r>
+      <w:proofErr w:type="spellEnd"/>
+      <w:proofErr w:type="gramEnd"/>
       <w:r>
         <w:rPr>
           <w:rFonts w:ascii="Consolas" w:eastAsia="Times New Roman" w:hAnsi="Consolas" w:cs="Times New Roman"/>
@@ -294,8 +330,20 @@
           <w:szCs w:val="21"/>
           <w:lang w:val="en-US" w:eastAsia="pt-BR"/>
         </w:rPr>
-        <w:t xml:space="preserve"> { </w:t>
-      </w:r>
+        <w:t xml:space="preserve"> </w:t>
+      </w:r>
+      <w:proofErr w:type="gramStart"/>
+      <w:r>
+        <w:rPr>
+          <w:rFonts w:ascii="Consolas" w:eastAsia="Times New Roman" w:hAnsi="Consolas" w:cs="Times New Roman"/>
+          <w:color w:val="CCCCCC"/>
+          <w:sz w:val="21"/>
+          <w:szCs w:val="21"/>
+          <w:lang w:val="en-US" w:eastAsia="pt-BR"/>
+        </w:rPr>
+        <w:t xml:space="preserve">{ </w:t>
+      </w:r>
+      <w:proofErr w:type="spellStart"/>
       <w:r>
         <w:rPr>
           <w:rFonts w:ascii="Consolas" w:eastAsia="Times New Roman" w:hAnsi="Consolas" w:cs="Times New Roman"/>
@@ -306,6 +354,8 @@
         </w:rPr>
         <w:t>AppRoutingModule</w:t>
       </w:r>
+      <w:proofErr w:type="spellEnd"/>
+      <w:proofErr w:type="gramEnd"/>
       <w:r>
         <w:rPr>
           <w:rFonts w:ascii="Consolas" w:eastAsia="Times New Roman" w:hAnsi="Consolas" w:cs="Times New Roman"/>
@@ -344,7 +394,29 @@
           <w:szCs w:val="21"/>
           <w:lang w:val="en-US" w:eastAsia="pt-BR"/>
         </w:rPr>
-        <w:t>'./app-routing.module'</w:t>
+        <w:t>'./app-</w:t>
+      </w:r>
+      <w:proofErr w:type="spellStart"/>
+      <w:r>
+        <w:rPr>
+          <w:rFonts w:ascii="Consolas" w:eastAsia="Times New Roman" w:hAnsi="Consolas" w:cs="Times New Roman"/>
+          <w:color w:val="CE9178"/>
+          <w:sz w:val="21"/>
+          <w:szCs w:val="21"/>
+          <w:lang w:val="en-US" w:eastAsia="pt-BR"/>
+        </w:rPr>
+        <w:t>routing.module</w:t>
+      </w:r>
+      <w:proofErr w:type="spellEnd"/>
+      <w:r>
+        <w:rPr>
+          <w:rFonts w:ascii="Consolas" w:eastAsia="Times New Roman" w:hAnsi="Consolas" w:cs="Times New Roman"/>
+          <w:color w:val="CE9178"/>
+          <w:sz w:val="21"/>
+          <w:szCs w:val="21"/>
+          <w:lang w:val="en-US" w:eastAsia="pt-BR"/>
+        </w:rPr>
+        <w:t>'</w:t>
       </w:r>
       <w:r>
         <w:rPr>
@@ -387,8 +459,20 @@
           <w:szCs w:val="21"/>
           <w:lang w:val="en-US" w:eastAsia="pt-BR"/>
         </w:rPr>
-        <w:t xml:space="preserve"> { </w:t>
-      </w:r>
+        <w:t xml:space="preserve"> </w:t>
+      </w:r>
+      <w:proofErr w:type="gramStart"/>
+      <w:r>
+        <w:rPr>
+          <w:rFonts w:ascii="Consolas" w:eastAsia="Times New Roman" w:hAnsi="Consolas" w:cs="Times New Roman"/>
+          <w:color w:val="CCCCCC"/>
+          <w:sz w:val="21"/>
+          <w:szCs w:val="21"/>
+          <w:lang w:val="en-US" w:eastAsia="pt-BR"/>
+        </w:rPr>
+        <w:t xml:space="preserve">{ </w:t>
+      </w:r>
+      <w:proofErr w:type="spellStart"/>
       <w:r>
         <w:rPr>
           <w:rFonts w:ascii="Consolas" w:eastAsia="Times New Roman" w:hAnsi="Consolas" w:cs="Times New Roman"/>
@@ -399,6 +483,8 @@
         </w:rPr>
         <w:t>AppComponent</w:t>
       </w:r>
+      <w:proofErr w:type="spellEnd"/>
+      <w:proofErr w:type="gramEnd"/>
       <w:r>
         <w:rPr>
           <w:rFonts w:ascii="Consolas" w:eastAsia="Times New Roman" w:hAnsi="Consolas" w:cs="Times New Roman"/>
@@ -437,7 +523,29 @@
           <w:szCs w:val="21"/>
           <w:lang w:val="en-US" w:eastAsia="pt-BR"/>
         </w:rPr>
-        <w:t>'./app.component'</w:t>
+        <w:t>'./</w:t>
+      </w:r>
+      <w:proofErr w:type="spellStart"/>
+      <w:r>
+        <w:rPr>
+          <w:rFonts w:ascii="Consolas" w:eastAsia="Times New Roman" w:hAnsi="Consolas" w:cs="Times New Roman"/>
+          <w:color w:val="CE9178"/>
+          <w:sz w:val="21"/>
+          <w:szCs w:val="21"/>
+          <w:lang w:val="en-US" w:eastAsia="pt-BR"/>
+        </w:rPr>
+        <w:t>app.component</w:t>
+      </w:r>
+      <w:proofErr w:type="spellEnd"/>
+      <w:r>
+        <w:rPr>
+          <w:rFonts w:ascii="Consolas" w:eastAsia="Times New Roman" w:hAnsi="Consolas" w:cs="Times New Roman"/>
+          <w:color w:val="CE9178"/>
+          <w:sz w:val="21"/>
+          <w:szCs w:val="21"/>
+          <w:lang w:val="en-US" w:eastAsia="pt-BR"/>
+        </w:rPr>
+        <w:t>'</w:t>
       </w:r>
       <w:r>
         <w:rPr>
@@ -462,6 +570,7 @@
           <w:lang w:eastAsia="pt-BR"/>
         </w:rPr>
       </w:pPr>
+      <w:proofErr w:type="spellStart"/>
       <w:r>
         <w:rPr>
           <w:rFonts w:ascii="Consolas" w:eastAsia="Times New Roman" w:hAnsi="Consolas" w:cs="Times New Roman"/>
@@ -472,16 +581,29 @@
         </w:rPr>
         <w:t>import</w:t>
       </w:r>
-      <w:r>
-        <w:rPr>
-          <w:rFonts w:ascii="Consolas" w:eastAsia="Times New Roman" w:hAnsi="Consolas" w:cs="Times New Roman"/>
-          <w:color w:val="CCCCCC"/>
-          <w:sz w:val="21"/>
-          <w:szCs w:val="21"/>
-          <w:lang w:eastAsia="pt-BR"/>
-        </w:rPr>
-        <w:t xml:space="preserve"> { </w:t>
-      </w:r>
+      <w:proofErr w:type="spellEnd"/>
+      <w:r>
+        <w:rPr>
+          <w:rFonts w:ascii="Consolas" w:eastAsia="Times New Roman" w:hAnsi="Consolas" w:cs="Times New Roman"/>
+          <w:color w:val="CCCCCC"/>
+          <w:sz w:val="21"/>
+          <w:szCs w:val="21"/>
+          <w:lang w:eastAsia="pt-BR"/>
+        </w:rPr>
+        <w:t xml:space="preserve"> </w:t>
+      </w:r>
+      <w:proofErr w:type="gramStart"/>
+      <w:r>
+        <w:rPr>
+          <w:rFonts w:ascii="Consolas" w:eastAsia="Times New Roman" w:hAnsi="Consolas" w:cs="Times New Roman"/>
+          <w:color w:val="CCCCCC"/>
+          <w:sz w:val="21"/>
+          <w:szCs w:val="21"/>
+          <w:lang w:eastAsia="pt-BR"/>
+        </w:rPr>
+        <w:t xml:space="preserve">{ </w:t>
+      </w:r>
+      <w:proofErr w:type="spellStart"/>
       <w:r>
         <w:rPr>
           <w:rFonts w:ascii="Consolas" w:eastAsia="Times New Roman" w:hAnsi="Consolas" w:cs="Times New Roman"/>
@@ -492,6 +614,8 @@
         </w:rPr>
         <w:t>CursoModule</w:t>
       </w:r>
+      <w:proofErr w:type="spellEnd"/>
+      <w:proofErr w:type="gramEnd"/>
       <w:r>
         <w:rPr>
           <w:rFonts w:ascii="Consolas" w:eastAsia="Times New Roman" w:hAnsi="Consolas" w:cs="Times New Roman"/>
@@ -502,6 +626,7 @@
         </w:rPr>
         <w:t xml:space="preserve"> } </w:t>
       </w:r>
+      <w:proofErr w:type="spellStart"/>
       <w:r>
         <w:rPr>
           <w:rFonts w:ascii="Consolas" w:eastAsia="Times New Roman" w:hAnsi="Consolas" w:cs="Times New Roman"/>
@@ -512,6 +637,7 @@
         </w:rPr>
         <w:t>from</w:t>
       </w:r>
+      <w:proofErr w:type="spellEnd"/>
       <w:r>
         <w:rPr>
           <w:rFonts w:ascii="Consolas" w:eastAsia="Times New Roman" w:hAnsi="Consolas" w:cs="Times New Roman"/>
@@ -530,7 +656,29 @@
           <w:szCs w:val="21"/>
           <w:lang w:eastAsia="pt-BR"/>
         </w:rPr>
-        <w:t>'./curso/curso.module'</w:t>
+        <w:t>'./curso/</w:t>
+      </w:r>
+      <w:proofErr w:type="spellStart"/>
+      <w:r>
+        <w:rPr>
+          <w:rFonts w:ascii="Consolas" w:eastAsia="Times New Roman" w:hAnsi="Consolas" w:cs="Times New Roman"/>
+          <w:color w:val="CE9178"/>
+          <w:sz w:val="21"/>
+          <w:szCs w:val="21"/>
+          <w:lang w:eastAsia="pt-BR"/>
+        </w:rPr>
+        <w:t>curso.module</w:t>
+      </w:r>
+      <w:proofErr w:type="spellEnd"/>
+      <w:r>
+        <w:rPr>
+          <w:rFonts w:ascii="Consolas" w:eastAsia="Times New Roman" w:hAnsi="Consolas" w:cs="Times New Roman"/>
+          <w:color w:val="CE9178"/>
+          <w:sz w:val="21"/>
+          <w:szCs w:val="21"/>
+          <w:lang w:eastAsia="pt-BR"/>
+        </w:rPr>
+        <w:t>'</w:t>
       </w:r>
       <w:r>
         <w:rPr>
@@ -555,6 +703,7 @@
           <w:lang w:eastAsia="pt-BR"/>
         </w:rPr>
       </w:pPr>
+      <w:proofErr w:type="spellStart"/>
       <w:r>
         <w:rPr>
           <w:rFonts w:ascii="Consolas" w:eastAsia="Times New Roman" w:hAnsi="Consolas" w:cs="Times New Roman"/>
@@ -565,16 +714,29 @@
         </w:rPr>
         <w:t>import</w:t>
       </w:r>
-      <w:r>
-        <w:rPr>
-          <w:rFonts w:ascii="Consolas" w:eastAsia="Times New Roman" w:hAnsi="Consolas" w:cs="Times New Roman"/>
-          <w:color w:val="CCCCCC"/>
-          <w:sz w:val="21"/>
-          <w:szCs w:val="21"/>
-          <w:lang w:eastAsia="pt-BR"/>
-        </w:rPr>
-        <w:t xml:space="preserve"> { </w:t>
-      </w:r>
+      <w:proofErr w:type="spellEnd"/>
+      <w:r>
+        <w:rPr>
+          <w:rFonts w:ascii="Consolas" w:eastAsia="Times New Roman" w:hAnsi="Consolas" w:cs="Times New Roman"/>
+          <w:color w:val="CCCCCC"/>
+          <w:sz w:val="21"/>
+          <w:szCs w:val="21"/>
+          <w:lang w:eastAsia="pt-BR"/>
+        </w:rPr>
+        <w:t xml:space="preserve"> </w:t>
+      </w:r>
+      <w:proofErr w:type="gramStart"/>
+      <w:r>
+        <w:rPr>
+          <w:rFonts w:ascii="Consolas" w:eastAsia="Times New Roman" w:hAnsi="Consolas" w:cs="Times New Roman"/>
+          <w:color w:val="CCCCCC"/>
+          <w:sz w:val="21"/>
+          <w:szCs w:val="21"/>
+          <w:lang w:eastAsia="pt-BR"/>
+        </w:rPr>
+        <w:t xml:space="preserve">{ </w:t>
+      </w:r>
+      <w:proofErr w:type="spellStart"/>
       <w:r>
         <w:rPr>
           <w:rFonts w:ascii="Consolas" w:eastAsia="Times New Roman" w:hAnsi="Consolas" w:cs="Times New Roman"/>
@@ -585,6 +747,8 @@
         </w:rPr>
         <w:t>GavetaNavComponent</w:t>
       </w:r>
+      <w:proofErr w:type="spellEnd"/>
+      <w:proofErr w:type="gramEnd"/>
       <w:r>
         <w:rPr>
           <w:rFonts w:ascii="Consolas" w:eastAsia="Times New Roman" w:hAnsi="Consolas" w:cs="Times New Roman"/>
@@ -595,6 +759,7 @@
         </w:rPr>
         <w:t xml:space="preserve"> } </w:t>
       </w:r>
+      <w:proofErr w:type="spellStart"/>
       <w:r>
         <w:rPr>
           <w:rFonts w:ascii="Consolas" w:eastAsia="Times New Roman" w:hAnsi="Consolas" w:cs="Times New Roman"/>
@@ -605,6 +770,7 @@
         </w:rPr>
         <w:t>from</w:t>
       </w:r>
+      <w:proofErr w:type="spellEnd"/>
       <w:r>
         <w:rPr>
           <w:rFonts w:ascii="Consolas" w:eastAsia="Times New Roman" w:hAnsi="Consolas" w:cs="Times New Roman"/>
@@ -623,7 +789,51 @@
           <w:szCs w:val="21"/>
           <w:lang w:eastAsia="pt-BR"/>
         </w:rPr>
-        <w:t>'./gaveta-nav/gaveta-nav.component'</w:t>
+        <w:t>'./gaveta-</w:t>
+      </w:r>
+      <w:proofErr w:type="spellStart"/>
+      <w:r>
+        <w:rPr>
+          <w:rFonts w:ascii="Consolas" w:eastAsia="Times New Roman" w:hAnsi="Consolas" w:cs="Times New Roman"/>
+          <w:color w:val="CE9178"/>
+          <w:sz w:val="21"/>
+          <w:szCs w:val="21"/>
+          <w:lang w:eastAsia="pt-BR"/>
+        </w:rPr>
+        <w:t>nav</w:t>
+      </w:r>
+      <w:proofErr w:type="spellEnd"/>
+      <w:r>
+        <w:rPr>
+          <w:rFonts w:ascii="Consolas" w:eastAsia="Times New Roman" w:hAnsi="Consolas" w:cs="Times New Roman"/>
+          <w:color w:val="CE9178"/>
+          <w:sz w:val="21"/>
+          <w:szCs w:val="21"/>
+          <w:lang w:eastAsia="pt-BR"/>
+        </w:rPr>
+        <w:t>/gaveta-</w:t>
+      </w:r>
+      <w:proofErr w:type="spellStart"/>
+      <w:r>
+        <w:rPr>
+          <w:rFonts w:ascii="Consolas" w:eastAsia="Times New Roman" w:hAnsi="Consolas" w:cs="Times New Roman"/>
+          <w:color w:val="CE9178"/>
+          <w:sz w:val="21"/>
+          <w:szCs w:val="21"/>
+          <w:lang w:eastAsia="pt-BR"/>
+        </w:rPr>
+        <w:t>nav.component</w:t>
+      </w:r>
+      <w:proofErr w:type="spellEnd"/>
+      <w:r>
+        <w:rPr>
+          <w:rFonts w:ascii="Consolas" w:eastAsia="Times New Roman" w:hAnsi="Consolas" w:cs="Times New Roman"/>
+          <w:color w:val="CE9178"/>
+          <w:sz w:val="21"/>
+          <w:szCs w:val="21"/>
+          <w:lang w:eastAsia="pt-BR"/>
+        </w:rPr>
+        <w:t>'</w:t>
       </w:r>
       <w:r>
         <w:rPr>
@@ -648,6 +858,7 @@
           <w:lang w:eastAsia="pt-BR"/>
         </w:rPr>
       </w:pPr>
+      <w:proofErr w:type="spellStart"/>
       <w:r>
         <w:rPr>
           <w:rFonts w:ascii="Consolas" w:eastAsia="Times New Roman" w:hAnsi="Consolas" w:cs="Times New Roman"/>
@@ -658,16 +869,29 @@
         </w:rPr>
         <w:t>import</w:t>
       </w:r>
-      <w:r>
-        <w:rPr>
-          <w:rFonts w:ascii="Consolas" w:eastAsia="Times New Roman" w:hAnsi="Consolas" w:cs="Times New Roman"/>
-          <w:color w:val="CCCCCC"/>
-          <w:sz w:val="21"/>
-          <w:szCs w:val="21"/>
-          <w:lang w:eastAsia="pt-BR"/>
-        </w:rPr>
-        <w:t xml:space="preserve"> { </w:t>
-      </w:r>
+      <w:proofErr w:type="spellEnd"/>
+      <w:r>
+        <w:rPr>
+          <w:rFonts w:ascii="Consolas" w:eastAsia="Times New Roman" w:hAnsi="Consolas" w:cs="Times New Roman"/>
+          <w:color w:val="CCCCCC"/>
+          <w:sz w:val="21"/>
+          <w:szCs w:val="21"/>
+          <w:lang w:eastAsia="pt-BR"/>
+        </w:rPr>
+        <w:t xml:space="preserve"> </w:t>
+      </w:r>
+      <w:proofErr w:type="gramStart"/>
+      <w:r>
+        <w:rPr>
+          <w:rFonts w:ascii="Consolas" w:eastAsia="Times New Roman" w:hAnsi="Consolas" w:cs="Times New Roman"/>
+          <w:color w:val="CCCCCC"/>
+          <w:sz w:val="21"/>
+          <w:szCs w:val="21"/>
+          <w:lang w:eastAsia="pt-BR"/>
+        </w:rPr>
+        <w:t xml:space="preserve">{ </w:t>
+      </w:r>
+      <w:proofErr w:type="spellStart"/>
       <w:r>
         <w:rPr>
           <w:rFonts w:ascii="Consolas" w:eastAsia="Times New Roman" w:hAnsi="Consolas" w:cs="Times New Roman"/>
@@ -678,6 +902,8 @@
         </w:rPr>
         <w:t>DataBindingComponent</w:t>
       </w:r>
+      <w:proofErr w:type="spellEnd"/>
+      <w:proofErr w:type="gramEnd"/>
       <w:r>
         <w:rPr>
           <w:rFonts w:ascii="Consolas" w:eastAsia="Times New Roman" w:hAnsi="Consolas" w:cs="Times New Roman"/>
@@ -688,6 +914,7 @@
         </w:rPr>
         <w:t xml:space="preserve"> } </w:t>
       </w:r>
+      <w:proofErr w:type="spellStart"/>
       <w:r>
         <w:rPr>
           <w:rFonts w:ascii="Consolas" w:eastAsia="Times New Roman" w:hAnsi="Consolas" w:cs="Times New Roman"/>
@@ -698,6 +925,7 @@
         </w:rPr>
         <w:t>from</w:t>
       </w:r>
+      <w:proofErr w:type="spellEnd"/>
       <w:r>
         <w:rPr>
           <w:rFonts w:ascii="Consolas" w:eastAsia="Times New Roman" w:hAnsi="Consolas" w:cs="Times New Roman"/>
@@ -716,7 +944,51 @@
           <w:szCs w:val="21"/>
           <w:lang w:eastAsia="pt-BR"/>
         </w:rPr>
-        <w:t>'./data-binding/data-binding.component'</w:t>
+        <w:t>'./data-</w:t>
+      </w:r>
+      <w:proofErr w:type="spellStart"/>
+      <w:r>
+        <w:rPr>
+          <w:rFonts w:ascii="Consolas" w:eastAsia="Times New Roman" w:hAnsi="Consolas" w:cs="Times New Roman"/>
+          <w:color w:val="CE9178"/>
+          <w:sz w:val="21"/>
+          <w:szCs w:val="21"/>
+          <w:lang w:eastAsia="pt-BR"/>
+        </w:rPr>
+        <w:t>binding</w:t>
+      </w:r>
+      <w:proofErr w:type="spellEnd"/>
+      <w:r>
+        <w:rPr>
+          <w:rFonts w:ascii="Consolas" w:eastAsia="Times New Roman" w:hAnsi="Consolas" w:cs="Times New Roman"/>
+          <w:color w:val="CE9178"/>
+          <w:sz w:val="21"/>
+          <w:szCs w:val="21"/>
+          <w:lang w:eastAsia="pt-BR"/>
+        </w:rPr>
+        <w:t>/data-</w:t>
+      </w:r>
+      <w:proofErr w:type="spellStart"/>
+      <w:r>
+        <w:rPr>
+          <w:rFonts w:ascii="Consolas" w:eastAsia="Times New Roman" w:hAnsi="Consolas" w:cs="Times New Roman"/>
+          <w:color w:val="CE9178"/>
+          <w:sz w:val="21"/>
+          <w:szCs w:val="21"/>
+          <w:lang w:eastAsia="pt-BR"/>
+        </w:rPr>
+        <w:t>binding.component</w:t>
+      </w:r>
+      <w:proofErr w:type="spellEnd"/>
+      <w:r>
+        <w:rPr>
+          <w:rFonts w:ascii="Consolas" w:eastAsia="Times New Roman" w:hAnsi="Consolas" w:cs="Times New Roman"/>
+          <w:color w:val="CE9178"/>
+          <w:sz w:val="21"/>
+          <w:szCs w:val="21"/>
+          <w:lang w:eastAsia="pt-BR"/>
+        </w:rPr>
+        <w:t>'</w:t>
       </w:r>
       <w:r>
         <w:rPr>
@@ -741,6 +1013,7 @@
           <w:lang w:eastAsia="pt-BR"/>
         </w:rPr>
       </w:pPr>
+      <w:proofErr w:type="spellStart"/>
       <w:r>
         <w:rPr>
           <w:rFonts w:ascii="Consolas" w:eastAsia="Times New Roman" w:hAnsi="Consolas" w:cs="Times New Roman"/>
@@ -751,16 +1024,29 @@
         </w:rPr>
         <w:t>import</w:t>
       </w:r>
-      <w:r>
-        <w:rPr>
-          <w:rFonts w:ascii="Consolas" w:eastAsia="Times New Roman" w:hAnsi="Consolas" w:cs="Times New Roman"/>
-          <w:color w:val="CCCCCC"/>
-          <w:sz w:val="21"/>
-          <w:szCs w:val="21"/>
-          <w:lang w:eastAsia="pt-BR"/>
-        </w:rPr>
-        <w:t xml:space="preserve"> { </w:t>
-      </w:r>
+      <w:proofErr w:type="spellEnd"/>
+      <w:r>
+        <w:rPr>
+          <w:rFonts w:ascii="Consolas" w:eastAsia="Times New Roman" w:hAnsi="Consolas" w:cs="Times New Roman"/>
+          <w:color w:val="CCCCCC"/>
+          <w:sz w:val="21"/>
+          <w:szCs w:val="21"/>
+          <w:lang w:eastAsia="pt-BR"/>
+        </w:rPr>
+        <w:t xml:space="preserve"> </w:t>
+      </w:r>
+      <w:proofErr w:type="gramStart"/>
+      <w:r>
+        <w:rPr>
+          <w:rFonts w:ascii="Consolas" w:eastAsia="Times New Roman" w:hAnsi="Consolas" w:cs="Times New Roman"/>
+          <w:color w:val="CCCCCC"/>
+          <w:sz w:val="21"/>
+          <w:szCs w:val="21"/>
+          <w:lang w:eastAsia="pt-BR"/>
+        </w:rPr>
+        <w:t xml:space="preserve">{ </w:t>
+      </w:r>
+      <w:proofErr w:type="spellStart"/>
       <w:r>
         <w:rPr>
           <w:rFonts w:ascii="Consolas" w:eastAsia="Times New Roman" w:hAnsi="Consolas" w:cs="Times New Roman"/>
@@ -771,6 +1057,8 @@
         </w:rPr>
         <w:t>FormsModule</w:t>
       </w:r>
+      <w:proofErr w:type="spellEnd"/>
+      <w:proofErr w:type="gramEnd"/>
       <w:r>
         <w:rPr>
           <w:rFonts w:ascii="Consolas" w:eastAsia="Times New Roman" w:hAnsi="Consolas" w:cs="Times New Roman"/>
@@ -781,6 +1069,7 @@
         </w:rPr>
         <w:t xml:space="preserve"> } </w:t>
       </w:r>
+      <w:proofErr w:type="spellStart"/>
       <w:r>
         <w:rPr>
           <w:rFonts w:ascii="Consolas" w:eastAsia="Times New Roman" w:hAnsi="Consolas" w:cs="Times New Roman"/>
@@ -791,6 +1080,7 @@
         </w:rPr>
         <w:t>from</w:t>
       </w:r>
+      <w:proofErr w:type="spellEnd"/>
       <w:r>
         <w:rPr>
           <w:rFonts w:ascii="Consolas" w:eastAsia="Times New Roman" w:hAnsi="Consolas" w:cs="Times New Roman"/>
@@ -809,7 +1099,29 @@
           <w:szCs w:val="21"/>
           <w:lang w:eastAsia="pt-BR"/>
         </w:rPr>
-        <w:t>'@angular/forms'</w:t>
+        <w:t>'@angular/</w:t>
+      </w:r>
+      <w:proofErr w:type="spellStart"/>
+      <w:r>
+        <w:rPr>
+          <w:rFonts w:ascii="Consolas" w:eastAsia="Times New Roman" w:hAnsi="Consolas" w:cs="Times New Roman"/>
+          <w:color w:val="CE9178"/>
+          <w:sz w:val="21"/>
+          <w:szCs w:val="21"/>
+          <w:lang w:eastAsia="pt-BR"/>
+        </w:rPr>
+        <w:t>forms</w:t>
+      </w:r>
+      <w:proofErr w:type="spellEnd"/>
+      <w:r>
+        <w:rPr>
+          <w:rFonts w:ascii="Consolas" w:eastAsia="Times New Roman" w:hAnsi="Consolas" w:cs="Times New Roman"/>
+          <w:color w:val="CE9178"/>
+          <w:sz w:val="21"/>
+          <w:szCs w:val="21"/>
+          <w:lang w:eastAsia="pt-BR"/>
+        </w:rPr>
+        <w:t>'</w:t>
       </w:r>
       <w:r>
         <w:rPr>
@@ -852,8 +1164,20 @@
           <w:szCs w:val="21"/>
           <w:lang w:val="en-US" w:eastAsia="pt-BR"/>
         </w:rPr>
-        <w:t xml:space="preserve"> { </w:t>
-      </w:r>
+        <w:t xml:space="preserve"> </w:t>
+      </w:r>
+      <w:proofErr w:type="gramStart"/>
+      <w:r>
+        <w:rPr>
+          <w:rFonts w:ascii="Consolas" w:eastAsia="Times New Roman" w:hAnsi="Consolas" w:cs="Times New Roman"/>
+          <w:color w:val="CCCCCC"/>
+          <w:sz w:val="21"/>
+          <w:szCs w:val="21"/>
+          <w:lang w:val="en-US" w:eastAsia="pt-BR"/>
+        </w:rPr>
+        <w:t xml:space="preserve">{ </w:t>
+      </w:r>
+      <w:proofErr w:type="spellStart"/>
       <w:r>
         <w:rPr>
           <w:rFonts w:ascii="Consolas" w:eastAsia="Times New Roman" w:hAnsi="Consolas" w:cs="Times New Roman"/>
@@ -864,6 +1188,8 @@
         </w:rPr>
         <w:t>InputPropertyComponent</w:t>
       </w:r>
+      <w:proofErr w:type="spellEnd"/>
+      <w:proofErr w:type="gramEnd"/>
       <w:r>
         <w:rPr>
           <w:rFonts w:ascii="Consolas" w:eastAsia="Times New Roman" w:hAnsi="Consolas" w:cs="Times New Roman"/>
@@ -902,7 +1228,29 @@
           <w:szCs w:val="21"/>
           <w:lang w:val="en-US" w:eastAsia="pt-BR"/>
         </w:rPr>
-        <w:t>'./input-property/input-property.component'</w:t>
+        <w:t>'./input-property/input-</w:t>
+      </w:r>
+      <w:proofErr w:type="spellStart"/>
+      <w:r>
+        <w:rPr>
+          <w:rFonts w:ascii="Consolas" w:eastAsia="Times New Roman" w:hAnsi="Consolas" w:cs="Times New Roman"/>
+          <w:color w:val="CE9178"/>
+          <w:sz w:val="21"/>
+          <w:szCs w:val="21"/>
+          <w:lang w:val="en-US" w:eastAsia="pt-BR"/>
+        </w:rPr>
+        <w:t>property.component</w:t>
+      </w:r>
+      <w:proofErr w:type="spellEnd"/>
+      <w:r>
+        <w:rPr>
+          <w:rFonts w:ascii="Consolas" w:eastAsia="Times New Roman" w:hAnsi="Consolas" w:cs="Times New Roman"/>
+          <w:color w:val="CE9178"/>
+          <w:sz w:val="21"/>
+          <w:szCs w:val="21"/>
+          <w:lang w:val="en-US" w:eastAsia="pt-BR"/>
+        </w:rPr>
+        <w:t>'</w:t>
       </w:r>
       <w:r>
         <w:rPr>
@@ -945,8 +1293,20 @@
           <w:szCs w:val="21"/>
           <w:lang w:val="en-US" w:eastAsia="pt-BR"/>
         </w:rPr>
-        <w:t xml:space="preserve"> { </w:t>
-      </w:r>
+        <w:t xml:space="preserve"> </w:t>
+      </w:r>
+      <w:proofErr w:type="gramStart"/>
+      <w:r>
+        <w:rPr>
+          <w:rFonts w:ascii="Consolas" w:eastAsia="Times New Roman" w:hAnsi="Consolas" w:cs="Times New Roman"/>
+          <w:color w:val="CCCCCC"/>
+          <w:sz w:val="21"/>
+          <w:szCs w:val="21"/>
+          <w:lang w:val="en-US" w:eastAsia="pt-BR"/>
+        </w:rPr>
+        <w:t xml:space="preserve">{ </w:t>
+      </w:r>
+      <w:proofErr w:type="spellStart"/>
       <w:r>
         <w:rPr>
           <w:rFonts w:ascii="Consolas" w:eastAsia="Times New Roman" w:hAnsi="Consolas" w:cs="Times New Roman"/>
@@ -957,6 +1317,8 @@
         </w:rPr>
         <w:t>OutputPropertyComponent</w:t>
       </w:r>
+      <w:proofErr w:type="spellEnd"/>
+      <w:proofErr w:type="gramEnd"/>
       <w:r>
         <w:rPr>
           <w:rFonts w:ascii="Consolas" w:eastAsia="Times New Roman" w:hAnsi="Consolas" w:cs="Times New Roman"/>
@@ -995,7 +1357,29 @@
           <w:szCs w:val="21"/>
           <w:lang w:val="en-US" w:eastAsia="pt-BR"/>
         </w:rPr>
-        <w:t>'./output-property/output-property.component'</w:t>
+        <w:t>'./output-property/output-</w:t>
+      </w:r>
+      <w:proofErr w:type="spellStart"/>
+      <w:r>
+        <w:rPr>
+          <w:rFonts w:ascii="Consolas" w:eastAsia="Times New Roman" w:hAnsi="Consolas" w:cs="Times New Roman"/>
+          <w:color w:val="CE9178"/>
+          <w:sz w:val="21"/>
+          <w:szCs w:val="21"/>
+          <w:lang w:val="en-US" w:eastAsia="pt-BR"/>
+        </w:rPr>
+        <w:t>property.component</w:t>
+      </w:r>
+      <w:proofErr w:type="spellEnd"/>
+      <w:r>
+        <w:rPr>
+          <w:rFonts w:ascii="Consolas" w:eastAsia="Times New Roman" w:hAnsi="Consolas" w:cs="Times New Roman"/>
+          <w:color w:val="CE9178"/>
+          <w:sz w:val="21"/>
+          <w:szCs w:val="21"/>
+          <w:lang w:val="en-US" w:eastAsia="pt-BR"/>
+        </w:rPr>
+        <w:t>'</w:t>
       </w:r>
       <w:r>
         <w:rPr>
@@ -1020,6 +1404,7 @@
           <w:lang w:eastAsia="pt-BR"/>
         </w:rPr>
       </w:pPr>
+      <w:proofErr w:type="spellStart"/>
       <w:r>
         <w:rPr>
           <w:rFonts w:ascii="Consolas" w:eastAsia="Times New Roman" w:hAnsi="Consolas" w:cs="Times New Roman"/>
@@ -1030,16 +1415,29 @@
         </w:rPr>
         <w:t>import</w:t>
       </w:r>
-      <w:r>
-        <w:rPr>
-          <w:rFonts w:ascii="Consolas" w:eastAsia="Times New Roman" w:hAnsi="Consolas" w:cs="Times New Roman"/>
-          <w:color w:val="CCCCCC"/>
-          <w:sz w:val="21"/>
-          <w:szCs w:val="21"/>
-          <w:lang w:eastAsia="pt-BR"/>
-        </w:rPr>
-        <w:t xml:space="preserve"> { </w:t>
-      </w:r>
+      <w:proofErr w:type="spellEnd"/>
+      <w:r>
+        <w:rPr>
+          <w:rFonts w:ascii="Consolas" w:eastAsia="Times New Roman" w:hAnsi="Consolas" w:cs="Times New Roman"/>
+          <w:color w:val="CCCCCC"/>
+          <w:sz w:val="21"/>
+          <w:szCs w:val="21"/>
+          <w:lang w:eastAsia="pt-BR"/>
+        </w:rPr>
+        <w:t xml:space="preserve"> </w:t>
+      </w:r>
+      <w:proofErr w:type="gramStart"/>
+      <w:r>
+        <w:rPr>
+          <w:rFonts w:ascii="Consolas" w:eastAsia="Times New Roman" w:hAnsi="Consolas" w:cs="Times New Roman"/>
+          <w:color w:val="CCCCCC"/>
+          <w:sz w:val="21"/>
+          <w:szCs w:val="21"/>
+          <w:lang w:eastAsia="pt-BR"/>
+        </w:rPr>
+        <w:t xml:space="preserve">{ </w:t>
+      </w:r>
+      <w:proofErr w:type="spellStart"/>
       <w:r>
         <w:rPr>
           <w:rFonts w:ascii="Consolas" w:eastAsia="Times New Roman" w:hAnsi="Consolas" w:cs="Times New Roman"/>
@@ -1050,6 +1448,8 @@
         </w:rPr>
         <w:t>CicloComponent</w:t>
       </w:r>
+      <w:proofErr w:type="spellEnd"/>
+      <w:proofErr w:type="gramEnd"/>
       <w:r>
         <w:rPr>
           <w:rFonts w:ascii="Consolas" w:eastAsia="Times New Roman" w:hAnsi="Consolas" w:cs="Times New Roman"/>
@@ -1060,6 +1460,7 @@
         </w:rPr>
         <w:t xml:space="preserve"> } </w:t>
       </w:r>
+      <w:proofErr w:type="spellStart"/>
       <w:r>
         <w:rPr>
           <w:rFonts w:ascii="Consolas" w:eastAsia="Times New Roman" w:hAnsi="Consolas" w:cs="Times New Roman"/>
@@ -1070,6 +1471,7 @@
         </w:rPr>
         <w:t>from</w:t>
       </w:r>
+      <w:proofErr w:type="spellEnd"/>
       <w:r>
         <w:rPr>
           <w:rFonts w:ascii="Consolas" w:eastAsia="Times New Roman" w:hAnsi="Consolas" w:cs="Times New Roman"/>
@@ -1088,7 +1490,29 @@
           <w:szCs w:val="21"/>
           <w:lang w:eastAsia="pt-BR"/>
         </w:rPr>
-        <w:t>'./ciclo/ciclo.component'</w:t>
+        <w:t>'./ciclo/</w:t>
+      </w:r>
+      <w:proofErr w:type="spellStart"/>
+      <w:r>
+        <w:rPr>
+          <w:rFonts w:ascii="Consolas" w:eastAsia="Times New Roman" w:hAnsi="Consolas" w:cs="Times New Roman"/>
+          <w:color w:val="CE9178"/>
+          <w:sz w:val="21"/>
+          <w:szCs w:val="21"/>
+          <w:lang w:eastAsia="pt-BR"/>
+        </w:rPr>
+        <w:t>ciclo.component</w:t>
+      </w:r>
+      <w:proofErr w:type="spellEnd"/>
+      <w:r>
+        <w:rPr>
+          <w:rFonts w:ascii="Consolas" w:eastAsia="Times New Roman" w:hAnsi="Consolas" w:cs="Times New Roman"/>
+          <w:color w:val="CE9178"/>
+          <w:sz w:val="21"/>
+          <w:szCs w:val="21"/>
+          <w:lang w:eastAsia="pt-BR"/>
+        </w:rPr>
+        <w:t>'</w:t>
       </w:r>
       <w:r>
         <w:rPr>
@@ -1136,6 +1560,7 @@
         </w:rPr>
         <w:t>@</w:t>
       </w:r>
+      <w:proofErr w:type="gramStart"/>
       <w:r>
         <w:rPr>
           <w:rFonts w:ascii="Consolas" w:eastAsia="Times New Roman" w:hAnsi="Consolas" w:cs="Times New Roman"/>
@@ -1154,7 +1579,18 @@
           <w:szCs w:val="21"/>
           <w:lang w:val="en-US" w:eastAsia="pt-BR"/>
         </w:rPr>
-        <w:t>({</w:t>
+        <w:t>(</w:t>
+      </w:r>
+      <w:proofErr w:type="gramEnd"/>
+      <w:r>
+        <w:rPr>
+          <w:rFonts w:ascii="Consolas" w:eastAsia="Times New Roman" w:hAnsi="Consolas" w:cs="Times New Roman"/>
+          <w:color w:val="CCCCCC"/>
+          <w:sz w:val="21"/>
+          <w:szCs w:val="21"/>
+          <w:lang w:val="en-US" w:eastAsia="pt-BR"/>
+        </w:rPr>
+        <w:t>{</w:t>
       </w:r>
     </w:p>
     <w:p>
@@ -1222,6 +1658,7 @@
         </w:rPr>
         <w:t xml:space="preserve">    </w:t>
       </w:r>
+      <w:proofErr w:type="spellStart"/>
       <w:r>
         <w:rPr>
           <w:rFonts w:ascii="Consolas" w:eastAsia="Times New Roman" w:hAnsi="Consolas" w:cs="Times New Roman"/>
@@ -1232,6 +1669,7 @@
         </w:rPr>
         <w:t>AppComponent</w:t>
       </w:r>
+      <w:proofErr w:type="spellEnd"/>
       <w:r>
         <w:rPr>
           <w:rFonts w:ascii="Consolas" w:eastAsia="Times New Roman" w:hAnsi="Consolas" w:cs="Times New Roman"/>
@@ -1265,6 +1703,7 @@
         </w:rPr>
         <w:t xml:space="preserve">    </w:t>
       </w:r>
+      <w:proofErr w:type="spellStart"/>
       <w:r>
         <w:rPr>
           <w:rFonts w:ascii="Consolas" w:eastAsia="Times New Roman" w:hAnsi="Consolas" w:cs="Times New Roman"/>
@@ -1275,6 +1714,7 @@
         </w:rPr>
         <w:t>GavetaNavComponent</w:t>
       </w:r>
+      <w:proofErr w:type="spellEnd"/>
       <w:r>
         <w:rPr>
           <w:rFonts w:ascii="Consolas" w:eastAsia="Times New Roman" w:hAnsi="Consolas" w:cs="Times New Roman"/>
@@ -1308,6 +1748,7 @@
         </w:rPr>
         <w:t xml:space="preserve">    </w:t>
       </w:r>
+      <w:proofErr w:type="spellStart"/>
       <w:r>
         <w:rPr>
           <w:rFonts w:ascii="Consolas" w:eastAsia="Times New Roman" w:hAnsi="Consolas" w:cs="Times New Roman"/>
@@ -1318,6 +1759,7 @@
         </w:rPr>
         <w:t>DataBindingComponent</w:t>
       </w:r>
+      <w:proofErr w:type="spellEnd"/>
       <w:r>
         <w:rPr>
           <w:rFonts w:ascii="Consolas" w:eastAsia="Times New Roman" w:hAnsi="Consolas" w:cs="Times New Roman"/>
@@ -1351,6 +1793,7 @@
         </w:rPr>
         <w:t xml:space="preserve">    </w:t>
       </w:r>
+      <w:proofErr w:type="spellStart"/>
       <w:r>
         <w:rPr>
           <w:rFonts w:ascii="Consolas" w:eastAsia="Times New Roman" w:hAnsi="Consolas" w:cs="Times New Roman"/>
@@ -1361,6 +1804,7 @@
         </w:rPr>
         <w:t>InputPropertyComponent</w:t>
       </w:r>
+      <w:proofErr w:type="spellEnd"/>
       <w:r>
         <w:rPr>
           <w:rFonts w:ascii="Consolas" w:eastAsia="Times New Roman" w:hAnsi="Consolas" w:cs="Times New Roman"/>
@@ -1394,6 +1838,7 @@
         </w:rPr>
         <w:t xml:space="preserve">    </w:t>
       </w:r>
+      <w:proofErr w:type="spellStart"/>
       <w:r>
         <w:rPr>
           <w:rFonts w:ascii="Consolas" w:eastAsia="Times New Roman" w:hAnsi="Consolas" w:cs="Times New Roman"/>
@@ -1404,6 +1849,7 @@
         </w:rPr>
         <w:t>OutputPropertyComponent</w:t>
       </w:r>
+      <w:proofErr w:type="spellEnd"/>
       <w:r>
         <w:rPr>
           <w:rFonts w:ascii="Consolas" w:eastAsia="Times New Roman" w:hAnsi="Consolas" w:cs="Times New Roman"/>
@@ -1437,6 +1883,7 @@
         </w:rPr>
         <w:t xml:space="preserve">    </w:t>
       </w:r>
+      <w:proofErr w:type="spellStart"/>
       <w:r>
         <w:rPr>
           <w:rFonts w:ascii="Consolas" w:eastAsia="Times New Roman" w:hAnsi="Consolas" w:cs="Times New Roman"/>
@@ -1447,6 +1894,7 @@
         </w:rPr>
         <w:t>CicloComponent</w:t>
       </w:r>
+      <w:proofErr w:type="spellEnd"/>
     </w:p>
     <w:p>
       <w:pPr>
@@ -1536,6 +1984,7 @@
         </w:rPr>
         <w:t xml:space="preserve">    </w:t>
       </w:r>
+      <w:proofErr w:type="spellStart"/>
       <w:r>
         <w:rPr>
           <w:rFonts w:ascii="Consolas" w:eastAsia="Times New Roman" w:hAnsi="Consolas" w:cs="Times New Roman"/>
@@ -1546,6 +1995,7 @@
         </w:rPr>
         <w:t>BrowserModule</w:t>
       </w:r>
+      <w:proofErr w:type="spellEnd"/>
       <w:r>
         <w:rPr>
           <w:rFonts w:ascii="Consolas" w:eastAsia="Times New Roman" w:hAnsi="Consolas" w:cs="Times New Roman"/>
@@ -1579,6 +2029,7 @@
         </w:rPr>
         <w:t xml:space="preserve">    </w:t>
       </w:r>
+      <w:proofErr w:type="spellStart"/>
       <w:r>
         <w:rPr>
           <w:rFonts w:ascii="Consolas" w:eastAsia="Times New Roman" w:hAnsi="Consolas" w:cs="Times New Roman"/>
@@ -1589,6 +2040,7 @@
         </w:rPr>
         <w:t>AppRoutingModule</w:t>
       </w:r>
+      <w:proofErr w:type="spellEnd"/>
       <w:r>
         <w:rPr>
           <w:rFonts w:ascii="Consolas" w:eastAsia="Times New Roman" w:hAnsi="Consolas" w:cs="Times New Roman"/>
@@ -1622,6 +2074,7 @@
         </w:rPr>
         <w:t xml:space="preserve">    </w:t>
       </w:r>
+      <w:proofErr w:type="spellStart"/>
       <w:r>
         <w:rPr>
           <w:rFonts w:ascii="Consolas" w:eastAsia="Times New Roman" w:hAnsi="Consolas" w:cs="Times New Roman"/>
@@ -1632,6 +2085,7 @@
         </w:rPr>
         <w:t>CursoModule</w:t>
       </w:r>
+      <w:proofErr w:type="spellEnd"/>
       <w:r>
         <w:rPr>
           <w:rFonts w:ascii="Consolas" w:eastAsia="Times New Roman" w:hAnsi="Consolas" w:cs="Times New Roman"/>
@@ -1665,6 +2119,7 @@
         </w:rPr>
         <w:t xml:space="preserve">    </w:t>
       </w:r>
+      <w:proofErr w:type="spellStart"/>
       <w:r>
         <w:rPr>
           <w:rFonts w:ascii="Consolas" w:eastAsia="Times New Roman" w:hAnsi="Consolas" w:cs="Times New Roman"/>
@@ -1675,6 +2130,7 @@
         </w:rPr>
         <w:t>FormsModule</w:t>
       </w:r>
+      <w:proofErr w:type="spellEnd"/>
     </w:p>
     <w:p>
       <w:pPr>
@@ -1784,6 +2240,7 @@
         </w:rPr>
         <w:t xml:space="preserve"> [</w:t>
       </w:r>
+      <w:proofErr w:type="spellStart"/>
       <w:r>
         <w:rPr>
           <w:rFonts w:ascii="Consolas" w:eastAsia="Times New Roman" w:hAnsi="Consolas" w:cs="Times New Roman"/>
@@ -1794,6 +2251,7 @@
         </w:rPr>
         <w:t>AppComponent</w:t>
       </w:r>
+      <w:proofErr w:type="spellEnd"/>
       <w:r>
         <w:rPr>
           <w:rFonts w:ascii="Consolas" w:eastAsia="Times New Roman" w:hAnsi="Consolas" w:cs="Times New Roman"/>
@@ -1880,6 +2338,7 @@
         </w:rPr>
         <w:t xml:space="preserve"> </w:t>
       </w:r>
+      <w:proofErr w:type="spellStart"/>
       <w:r>
         <w:rPr>
           <w:rFonts w:ascii="Consolas" w:eastAsia="Times New Roman" w:hAnsi="Consolas" w:cs="Times New Roman"/>
@@ -1890,16 +2349,29 @@
         </w:rPr>
         <w:t>AppModule</w:t>
       </w:r>
-      <w:r>
-        <w:rPr>
-          <w:rFonts w:ascii="Consolas" w:eastAsia="Times New Roman" w:hAnsi="Consolas" w:cs="Times New Roman"/>
-          <w:color w:val="CCCCCC"/>
-          <w:sz w:val="21"/>
-          <w:szCs w:val="21"/>
-          <w:lang w:val="en-US" w:eastAsia="pt-BR"/>
-        </w:rPr>
-        <w:t xml:space="preserve"> { }</w:t>
-      </w:r>
+      <w:proofErr w:type="spellEnd"/>
+      <w:r>
+        <w:rPr>
+          <w:rFonts w:ascii="Consolas" w:eastAsia="Times New Roman" w:hAnsi="Consolas" w:cs="Times New Roman"/>
+          <w:color w:val="CCCCCC"/>
+          <w:sz w:val="21"/>
+          <w:szCs w:val="21"/>
+          <w:lang w:val="en-US" w:eastAsia="pt-BR"/>
+        </w:rPr>
+        <w:t xml:space="preserve"> </w:t>
+      </w:r>
+      <w:proofErr w:type="gramStart"/>
+      <w:r>
+        <w:rPr>
+          <w:rFonts w:ascii="Consolas" w:eastAsia="Times New Roman" w:hAnsi="Consolas" w:cs="Times New Roman"/>
+          <w:color w:val="CCCCCC"/>
+          <w:sz w:val="21"/>
+          <w:szCs w:val="21"/>
+          <w:lang w:val="en-US" w:eastAsia="pt-BR"/>
+        </w:rPr>
+        <w:t>{ }</w:t>
+      </w:r>
+      <w:proofErr w:type="gramEnd"/>
     </w:p>
     <w:p>
       <w:pPr>
@@ -1943,16 +2415,52 @@
           <w:lang w:val="en-US"/>
         </w:rPr>
         <w:lastRenderedPageBreak/>
-        <w:t>3 – Uso de Proprety Binding</w:t>
-      </w:r>
-    </w:p>
-    <w:p>
-      <w:pPr>
+        <w:t xml:space="preserve">3 – </w:t>
+      </w:r>
+      <w:proofErr w:type="spellStart"/>
+      <w:r>
         <w:rPr>
           <w:b/>
           <w:bCs/>
           <w:lang w:val="en-US"/>
         </w:rPr>
+        <w:t>Uso</w:t>
+      </w:r>
+      <w:proofErr w:type="spellEnd"/>
+      <w:r>
+        <w:rPr>
+          <w:b/>
+          <w:bCs/>
+          <w:lang w:val="en-US"/>
+        </w:rPr>
+        <w:t xml:space="preserve"> de </w:t>
+      </w:r>
+      <w:proofErr w:type="spellStart"/>
+      <w:r>
+        <w:rPr>
+          <w:b/>
+          <w:bCs/>
+          <w:lang w:val="en-US"/>
+        </w:rPr>
+        <w:t>Proprety</w:t>
+      </w:r>
+      <w:proofErr w:type="spellEnd"/>
+      <w:r>
+        <w:rPr>
+          <w:b/>
+          <w:bCs/>
+          <w:lang w:val="en-US"/>
+        </w:rPr>
+        <w:t xml:space="preserve"> Binding</w:t>
+      </w:r>
+    </w:p>
+    <w:p>
+      <w:pPr>
+        <w:rPr>
+          <w:b/>
+          <w:bCs/>
+          <w:lang w:val="en-US"/>
+        </w:rPr>
       </w:pPr>
     </w:p>
     <w:p>
@@ -1977,6 +2485,7 @@
         </w:rPr>
         <w:t>@</w:t>
       </w:r>
+      <w:proofErr w:type="gramStart"/>
       <w:r>
         <w:rPr>
           <w:rFonts w:ascii="Consolas" w:eastAsia="Times New Roman" w:hAnsi="Consolas" w:cs="Times New Roman"/>
@@ -1995,8 +2504,20 @@
           <w:szCs w:val="21"/>
           <w:lang w:eastAsia="pt-BR"/>
         </w:rPr>
-        <w:t xml:space="preserve">() </w:t>
-      </w:r>
+        <w:t>(</w:t>
+      </w:r>
+      <w:proofErr w:type="gramEnd"/>
+      <w:r>
+        <w:rPr>
+          <w:rFonts w:ascii="Consolas" w:eastAsia="Times New Roman" w:hAnsi="Consolas" w:cs="Times New Roman"/>
+          <w:color w:val="CCCCCC"/>
+          <w:sz w:val="21"/>
+          <w:szCs w:val="21"/>
+          <w:lang w:eastAsia="pt-BR"/>
+        </w:rPr>
+        <w:t xml:space="preserve">) </w:t>
+      </w:r>
+      <w:proofErr w:type="spellStart"/>
       <w:r>
         <w:rPr>
           <w:rFonts w:ascii="Consolas" w:eastAsia="Times New Roman" w:hAnsi="Consolas" w:cs="Times New Roman"/>
@@ -2007,6 +2528,7 @@
         </w:rPr>
         <w:t>valorInicial</w:t>
       </w:r>
+      <w:proofErr w:type="spellEnd"/>
       <w:r>
         <w:rPr>
           <w:rFonts w:ascii="Consolas" w:eastAsia="Times New Roman" w:hAnsi="Consolas" w:cs="Times New Roman"/>
@@ -2027,6 +2549,7 @@
         </w:rPr>
         <w:t xml:space="preserve"> </w:t>
       </w:r>
+      <w:proofErr w:type="spellStart"/>
       <w:r>
         <w:rPr>
           <w:rFonts w:ascii="Consolas" w:eastAsia="Times New Roman" w:hAnsi="Consolas" w:cs="Times New Roman"/>
@@ -2037,6 +2560,7 @@
         </w:rPr>
         <w:t>number</w:t>
       </w:r>
+      <w:proofErr w:type="spellEnd"/>
       <w:r>
         <w:rPr>
           <w:rFonts w:ascii="Consolas" w:eastAsia="Times New Roman" w:hAnsi="Consolas" w:cs="Times New Roman"/>
@@ -2095,8 +2619,20 @@
           <w:szCs w:val="21"/>
           <w:lang w:eastAsia="pt-BR"/>
         </w:rPr>
-        <w:t xml:space="preserve">   - Declara dentro do ciclo.componente.ts</w:t>
-      </w:r>
+        <w:t xml:space="preserve">   - Declara dentro do </w:t>
+      </w:r>
+      <w:proofErr w:type="spellStart"/>
+      <w:r>
+        <w:rPr>
+          <w:rFonts w:ascii="Consolas" w:eastAsia="Times New Roman" w:hAnsi="Consolas" w:cs="Times New Roman"/>
+          <w:color w:val="CCCCCC"/>
+          <w:sz w:val="21"/>
+          <w:szCs w:val="21"/>
+          <w:lang w:eastAsia="pt-BR"/>
+        </w:rPr>
+        <w:t>ciclo.componente.ts</w:t>
+      </w:r>
+      <w:proofErr w:type="spellEnd"/>
     </w:p>
     <w:p>
       <w:pPr>
@@ -2161,7 +2697,29 @@
           <w:szCs w:val="21"/>
           <w:lang w:eastAsia="pt-BR"/>
         </w:rPr>
-        <w:t>[valorInicial]</w:t>
+        <w:t>[</w:t>
+      </w:r>
+      <w:proofErr w:type="spellStart"/>
+      <w:r>
+        <w:rPr>
+          <w:rFonts w:ascii="Consolas" w:eastAsia="Times New Roman" w:hAnsi="Consolas" w:cs="Times New Roman"/>
+          <w:color w:val="9CDCFE"/>
+          <w:sz w:val="21"/>
+          <w:szCs w:val="21"/>
+          <w:lang w:eastAsia="pt-BR"/>
+        </w:rPr>
+        <w:t>valorInicial</w:t>
+      </w:r>
+      <w:proofErr w:type="spellEnd"/>
+      <w:r>
+        <w:rPr>
+          <w:rFonts w:ascii="Consolas" w:eastAsia="Times New Roman" w:hAnsi="Consolas" w:cs="Times New Roman"/>
+          <w:color w:val="9CDCFE"/>
+          <w:sz w:val="21"/>
+          <w:szCs w:val="21"/>
+          <w:lang w:eastAsia="pt-BR"/>
+        </w:rPr>
+        <w:t>]</w:t>
       </w:r>
       <w:r>
         <w:rPr>
@@ -2251,11 +2809,19 @@
           <w:lang w:val="en-US"/>
         </w:rPr>
       </w:pPr>
+      <w:proofErr w:type="gramStart"/>
       <w:r>
         <w:rPr>
           <w:lang w:val="en-US"/>
         </w:rPr>
-        <w:t>4  - Inputs, button</w:t>
+        <w:t>4  -</w:t>
+      </w:r>
+      <w:proofErr w:type="gramEnd"/>
+      <w:r>
+        <w:rPr>
+          <w:lang w:val="en-US"/>
+        </w:rPr>
+        <w:t xml:space="preserve"> Inputs, button</w:t>
       </w:r>
       <w:r>
         <w:rPr>
@@ -2350,18 +2916,62 @@
           <w:szCs w:val="21"/>
           <w:lang w:val="en-US" w:eastAsia="pt-BR"/>
         </w:rPr>
-        <w:t>"btn btn-primary"</w:t>
-      </w:r>
-      <w:r>
-        <w:rPr>
-          <w:rFonts w:ascii="Consolas" w:eastAsia="Times New Roman" w:hAnsi="Consolas" w:cs="Times New Roman"/>
-          <w:color w:val="CCCCCC"/>
+        <w:t>"</w:t>
+      </w:r>
+      <w:proofErr w:type="spellStart"/>
+      <w:r>
+        <w:rPr>
+          <w:rFonts w:ascii="Consolas" w:eastAsia="Times New Roman" w:hAnsi="Consolas" w:cs="Times New Roman"/>
+          <w:color w:val="CE9178"/>
+          <w:sz w:val="21"/>
+          <w:szCs w:val="21"/>
+          <w:lang w:val="en-US" w:eastAsia="pt-BR"/>
+        </w:rPr>
+        <w:t>btn</w:t>
+      </w:r>
+      <w:proofErr w:type="spellEnd"/>
+      <w:r>
+        <w:rPr>
+          <w:rFonts w:ascii="Consolas" w:eastAsia="Times New Roman" w:hAnsi="Consolas" w:cs="Times New Roman"/>
+          <w:color w:val="CE9178"/>
           <w:sz w:val="21"/>
           <w:szCs w:val="21"/>
           <w:lang w:val="en-US" w:eastAsia="pt-BR"/>
         </w:rPr>
         <w:t xml:space="preserve"> </w:t>
       </w:r>
+      <w:proofErr w:type="spellStart"/>
+      <w:r>
+        <w:rPr>
+          <w:rFonts w:ascii="Consolas" w:eastAsia="Times New Roman" w:hAnsi="Consolas" w:cs="Times New Roman"/>
+          <w:color w:val="CE9178"/>
+          <w:sz w:val="21"/>
+          <w:szCs w:val="21"/>
+          <w:lang w:val="en-US" w:eastAsia="pt-BR"/>
+        </w:rPr>
+        <w:t>btn</w:t>
+      </w:r>
+      <w:proofErr w:type="spellEnd"/>
+      <w:r>
+        <w:rPr>
+          <w:rFonts w:ascii="Consolas" w:eastAsia="Times New Roman" w:hAnsi="Consolas" w:cs="Times New Roman"/>
+          <w:color w:val="CE9178"/>
+          <w:sz w:val="21"/>
+          <w:szCs w:val="21"/>
+          <w:lang w:val="en-US" w:eastAsia="pt-BR"/>
+        </w:rPr>
+        <w:t>-primary"</w:t>
+      </w:r>
+      <w:r>
+        <w:rPr>
+          <w:rFonts w:ascii="Consolas" w:eastAsia="Times New Roman" w:hAnsi="Consolas" w:cs="Times New Roman"/>
+          <w:color w:val="CCCCCC"/>
+          <w:sz w:val="21"/>
+          <w:szCs w:val="21"/>
+          <w:lang w:val="en-US" w:eastAsia="pt-BR"/>
+        </w:rPr>
+        <w:t xml:space="preserve"> </w:t>
+      </w:r>
       <w:r>
         <w:rPr>
           <w:rFonts w:ascii="Consolas" w:eastAsia="Times New Roman" w:hAnsi="Consolas" w:cs="Times New Roman"/>
@@ -2392,6 +3002,7 @@
         </w:rPr>
         <w:t>"</w:t>
       </w:r>
+      <w:proofErr w:type="spellStart"/>
       <w:r>
         <w:rPr>
           <w:rFonts w:ascii="Consolas" w:eastAsia="Times New Roman" w:hAnsi="Consolas" w:cs="Times New Roman"/>
@@ -2402,6 +3013,7 @@
         </w:rPr>
         <w:t>decrementarContador</w:t>
       </w:r>
+      <w:proofErr w:type="spellEnd"/>
       <w:r>
         <w:rPr>
           <w:rFonts w:ascii="Consolas" w:eastAsia="Times New Roman" w:hAnsi="Consolas" w:cs="Times New Roman"/>
@@ -2635,6 +3247,7 @@
         </w:rPr>
         <w:t xml:space="preserve"> </w:t>
       </w:r>
+      <w:proofErr w:type="spellStart"/>
       <w:r>
         <w:rPr>
           <w:rFonts w:ascii="Consolas" w:eastAsia="Times New Roman" w:hAnsi="Consolas" w:cs="Times New Roman"/>
@@ -2645,6 +3258,7 @@
         </w:rPr>
         <w:t>readonly</w:t>
       </w:r>
+      <w:proofErr w:type="spellEnd"/>
       <w:r>
         <w:rPr>
           <w:rFonts w:ascii="Consolas" w:eastAsia="Times New Roman" w:hAnsi="Consolas" w:cs="Times New Roman"/>
@@ -2736,18 +3350,62 @@
           <w:szCs w:val="21"/>
           <w:lang w:val="en-US" w:eastAsia="pt-BR"/>
         </w:rPr>
-        <w:t>"btn btn-primary"</w:t>
-      </w:r>
-      <w:r>
-        <w:rPr>
-          <w:rFonts w:ascii="Consolas" w:eastAsia="Times New Roman" w:hAnsi="Consolas" w:cs="Times New Roman"/>
-          <w:color w:val="CCCCCC"/>
+        <w:t>"</w:t>
+      </w:r>
+      <w:proofErr w:type="spellStart"/>
+      <w:r>
+        <w:rPr>
+          <w:rFonts w:ascii="Consolas" w:eastAsia="Times New Roman" w:hAnsi="Consolas" w:cs="Times New Roman"/>
+          <w:color w:val="CE9178"/>
+          <w:sz w:val="21"/>
+          <w:szCs w:val="21"/>
+          <w:lang w:val="en-US" w:eastAsia="pt-BR"/>
+        </w:rPr>
+        <w:t>btn</w:t>
+      </w:r>
+      <w:proofErr w:type="spellEnd"/>
+      <w:r>
+        <w:rPr>
+          <w:rFonts w:ascii="Consolas" w:eastAsia="Times New Roman" w:hAnsi="Consolas" w:cs="Times New Roman"/>
+          <w:color w:val="CE9178"/>
           <w:sz w:val="21"/>
           <w:szCs w:val="21"/>
           <w:lang w:val="en-US" w:eastAsia="pt-BR"/>
         </w:rPr>
         <w:t xml:space="preserve"> </w:t>
       </w:r>
+      <w:proofErr w:type="spellStart"/>
+      <w:r>
+        <w:rPr>
+          <w:rFonts w:ascii="Consolas" w:eastAsia="Times New Roman" w:hAnsi="Consolas" w:cs="Times New Roman"/>
+          <w:color w:val="CE9178"/>
+          <w:sz w:val="21"/>
+          <w:szCs w:val="21"/>
+          <w:lang w:val="en-US" w:eastAsia="pt-BR"/>
+        </w:rPr>
+        <w:t>btn</w:t>
+      </w:r>
+      <w:proofErr w:type="spellEnd"/>
+      <w:r>
+        <w:rPr>
+          <w:rFonts w:ascii="Consolas" w:eastAsia="Times New Roman" w:hAnsi="Consolas" w:cs="Times New Roman"/>
+          <w:color w:val="CE9178"/>
+          <w:sz w:val="21"/>
+          <w:szCs w:val="21"/>
+          <w:lang w:val="en-US" w:eastAsia="pt-BR"/>
+        </w:rPr>
+        <w:t>-primary"</w:t>
+      </w:r>
+      <w:r>
+        <w:rPr>
+          <w:rFonts w:ascii="Consolas" w:eastAsia="Times New Roman" w:hAnsi="Consolas" w:cs="Times New Roman"/>
+          <w:color w:val="CCCCCC"/>
+          <w:sz w:val="21"/>
+          <w:szCs w:val="21"/>
+          <w:lang w:val="en-US" w:eastAsia="pt-BR"/>
+        </w:rPr>
+        <w:t xml:space="preserve"> </w:t>
+      </w:r>
       <w:r>
         <w:rPr>
           <w:rFonts w:ascii="Consolas" w:eastAsia="Times New Roman" w:hAnsi="Consolas" w:cs="Times New Roman"/>
@@ -2778,6 +3436,7 @@
         </w:rPr>
         <w:t>"</w:t>
       </w:r>
+      <w:proofErr w:type="spellStart"/>
       <w:r>
         <w:rPr>
           <w:rFonts w:ascii="Consolas" w:eastAsia="Times New Roman" w:hAnsi="Consolas" w:cs="Times New Roman"/>
@@ -2788,6 +3447,7 @@
         </w:rPr>
         <w:t>incrementarContador</w:t>
       </w:r>
+      <w:proofErr w:type="spellEnd"/>
       <w:r>
         <w:rPr>
           <w:rFonts w:ascii="Consolas" w:eastAsia="Times New Roman" w:hAnsi="Consolas" w:cs="Times New Roman"/>
@@ -2879,12 +3539,28 @@
           <w:lang w:val="en-US"/>
         </w:rPr>
       </w:pPr>
+      <w:proofErr w:type="spellStart"/>
       <w:r>
         <w:rPr>
           <w:lang w:val="en-US"/>
         </w:rPr>
-        <w:t>incrementos, decrementos</w:t>
-      </w:r>
+        <w:t>incrementos</w:t>
+      </w:r>
+      <w:proofErr w:type="spellEnd"/>
+      <w:r>
+        <w:rPr>
+          <w:lang w:val="en-US"/>
+        </w:rPr>
+        <w:t xml:space="preserve">, </w:t>
+      </w:r>
+      <w:proofErr w:type="spellStart"/>
+      <w:r>
+        <w:rPr>
+          <w:lang w:val="en-US"/>
+        </w:rPr>
+        <w:t>decrementos</w:t>
+      </w:r>
+      <w:proofErr w:type="spellEnd"/>
     </w:p>
     <w:p>
       <w:pPr>
@@ -2938,6 +3614,7 @@
         </w:rPr>
         <w:t xml:space="preserve"> </w:t>
       </w:r>
+      <w:proofErr w:type="spellStart"/>
       <w:r>
         <w:rPr>
           <w:rFonts w:ascii="Consolas" w:eastAsia="Times New Roman" w:hAnsi="Consolas" w:cs="Times New Roman"/>
@@ -2948,6 +3625,7 @@
         </w:rPr>
         <w:t>OutputPropertyComponent</w:t>
       </w:r>
+      <w:proofErr w:type="spellEnd"/>
       <w:r>
         <w:rPr>
           <w:rFonts w:ascii="Consolas" w:eastAsia="Times New Roman" w:hAnsi="Consolas" w:cs="Times New Roman"/>
@@ -2978,6 +3656,7 @@
         </w:rPr>
         <w:t xml:space="preserve"> </w:t>
       </w:r>
+      <w:proofErr w:type="spellStart"/>
       <w:r>
         <w:rPr>
           <w:rFonts w:ascii="Consolas" w:eastAsia="Times New Roman" w:hAnsi="Consolas" w:cs="Times New Roman"/>
@@ -2988,6 +3667,7 @@
         </w:rPr>
         <w:t>OnInit</w:t>
       </w:r>
+      <w:proofErr w:type="spellEnd"/>
       <w:r>
         <w:rPr>
           <w:rFonts w:ascii="Consolas" w:eastAsia="Times New Roman" w:hAnsi="Consolas" w:cs="Times New Roman"/>
@@ -3021,6 +3701,7 @@
         </w:rPr>
         <w:t>  @</w:t>
       </w:r>
+      <w:proofErr w:type="gramStart"/>
       <w:r>
         <w:rPr>
           <w:rFonts w:ascii="Consolas" w:eastAsia="Times New Roman" w:hAnsi="Consolas" w:cs="Times New Roman"/>
@@ -3039,7 +3720,18 @@
           <w:szCs w:val="21"/>
           <w:lang w:val="en-US" w:eastAsia="pt-BR"/>
         </w:rPr>
-        <w:t xml:space="preserve">() </w:t>
+        <w:t>(</w:t>
+      </w:r>
+      <w:proofErr w:type="gramEnd"/>
+      <w:r>
+        <w:rPr>
+          <w:rFonts w:ascii="Consolas" w:eastAsia="Times New Roman" w:hAnsi="Consolas" w:cs="Times New Roman"/>
+          <w:color w:val="CCCCCC"/>
+          <w:sz w:val="21"/>
+          <w:szCs w:val="21"/>
+          <w:lang w:val="en-US" w:eastAsia="pt-BR"/>
+        </w:rPr>
+        <w:t xml:space="preserve">) </w:t>
       </w:r>
       <w:r>
         <w:rPr>
@@ -3154,6 +3846,7 @@
         </w:rPr>
         <w:t>  @</w:t>
       </w:r>
+      <w:proofErr w:type="gramStart"/>
       <w:r>
         <w:rPr>
           <w:rFonts w:ascii="Consolas" w:eastAsia="Times New Roman" w:hAnsi="Consolas" w:cs="Times New Roman"/>
@@ -3172,8 +3865,20 @@
           <w:szCs w:val="21"/>
           <w:lang w:val="en-US" w:eastAsia="pt-BR"/>
         </w:rPr>
-        <w:t xml:space="preserve">() </w:t>
-      </w:r>
+        <w:t>(</w:t>
+      </w:r>
+      <w:proofErr w:type="gramEnd"/>
+      <w:r>
+        <w:rPr>
+          <w:rFonts w:ascii="Consolas" w:eastAsia="Times New Roman" w:hAnsi="Consolas" w:cs="Times New Roman"/>
+          <w:color w:val="CCCCCC"/>
+          <w:sz w:val="21"/>
+          <w:szCs w:val="21"/>
+          <w:lang w:val="en-US" w:eastAsia="pt-BR"/>
+        </w:rPr>
+        <w:t xml:space="preserve">) </w:t>
+      </w:r>
+      <w:proofErr w:type="spellStart"/>
       <w:r>
         <w:rPr>
           <w:rFonts w:ascii="Consolas" w:eastAsia="Times New Roman" w:hAnsi="Consolas" w:cs="Times New Roman"/>
@@ -3184,6 +3889,7 @@
         </w:rPr>
         <w:t>mudouValor</w:t>
       </w:r>
+      <w:proofErr w:type="spellEnd"/>
       <w:r>
         <w:rPr>
           <w:rFonts w:ascii="Consolas" w:eastAsia="Times New Roman" w:hAnsi="Consolas" w:cs="Times New Roman"/>
@@ -3234,6 +3940,7 @@
         </w:rPr>
         <w:t xml:space="preserve"> </w:t>
       </w:r>
+      <w:proofErr w:type="spellStart"/>
       <w:r>
         <w:rPr>
           <w:rFonts w:ascii="Consolas" w:eastAsia="Times New Roman" w:hAnsi="Consolas" w:cs="Times New Roman"/>
@@ -3244,6 +3951,7 @@
         </w:rPr>
         <w:t>EventEmitter</w:t>
       </w:r>
+      <w:proofErr w:type="spellEnd"/>
       <w:r>
         <w:rPr>
           <w:rFonts w:ascii="Consolas" w:eastAsia="Times New Roman" w:hAnsi="Consolas" w:cs="Times New Roman"/>
@@ -3290,6 +3998,7 @@
         </w:rPr>
         <w:t xml:space="preserve">  </w:t>
       </w:r>
+      <w:proofErr w:type="gramStart"/>
       <w:r>
         <w:rPr>
           <w:rFonts w:ascii="Consolas" w:eastAsia="Times New Roman" w:hAnsi="Consolas" w:cs="Times New Roman"/>
@@ -3308,7 +4017,18 @@
           <w:szCs w:val="21"/>
           <w:lang w:val="en-US" w:eastAsia="pt-BR"/>
         </w:rPr>
-        <w:t>() { }</w:t>
+        <w:t>(</w:t>
+      </w:r>
+      <w:proofErr w:type="gramEnd"/>
+      <w:r>
+        <w:rPr>
+          <w:rFonts w:ascii="Consolas" w:eastAsia="Times New Roman" w:hAnsi="Consolas" w:cs="Times New Roman"/>
+          <w:color w:val="CCCCCC"/>
+          <w:sz w:val="21"/>
+          <w:szCs w:val="21"/>
+          <w:lang w:val="en-US" w:eastAsia="pt-BR"/>
+        </w:rPr>
+        <w:t>) { }</w:t>
       </w:r>
     </w:p>
     <w:p>
@@ -3346,6 +4066,8 @@
         </w:rPr>
         <w:t xml:space="preserve">  </w:t>
       </w:r>
+      <w:proofErr w:type="spellStart"/>
+      <w:proofErr w:type="gramStart"/>
       <w:r>
         <w:rPr>
           <w:rFonts w:ascii="Consolas" w:eastAsia="Times New Roman" w:hAnsi="Consolas" w:cs="Times New Roman"/>
@@ -3356,15 +4078,27 @@
         </w:rPr>
         <w:t>ngOnInit</w:t>
       </w:r>
-      <w:r>
-        <w:rPr>
-          <w:rFonts w:ascii="Consolas" w:eastAsia="Times New Roman" w:hAnsi="Consolas" w:cs="Times New Roman"/>
-          <w:color w:val="CCCCCC"/>
-          <w:sz w:val="21"/>
-          <w:szCs w:val="21"/>
-          <w:lang w:val="en-US" w:eastAsia="pt-BR"/>
-        </w:rPr>
-        <w:t>()</w:t>
+      <w:proofErr w:type="spellEnd"/>
+      <w:r>
+        <w:rPr>
+          <w:rFonts w:ascii="Consolas" w:eastAsia="Times New Roman" w:hAnsi="Consolas" w:cs="Times New Roman"/>
+          <w:color w:val="CCCCCC"/>
+          <w:sz w:val="21"/>
+          <w:szCs w:val="21"/>
+          <w:lang w:val="en-US" w:eastAsia="pt-BR"/>
+        </w:rPr>
+        <w:t>(</w:t>
+      </w:r>
+      <w:proofErr w:type="gramEnd"/>
+      <w:r>
+        <w:rPr>
+          <w:rFonts w:ascii="Consolas" w:eastAsia="Times New Roman" w:hAnsi="Consolas" w:cs="Times New Roman"/>
+          <w:color w:val="CCCCCC"/>
+          <w:sz w:val="21"/>
+          <w:szCs w:val="21"/>
+          <w:lang w:val="en-US" w:eastAsia="pt-BR"/>
+        </w:rPr>
+        <w:t>)</w:t>
       </w:r>
       <w:r>
         <w:rPr>
@@ -3475,6 +4209,8 @@
         </w:rPr>
         <w:t xml:space="preserve">  </w:t>
       </w:r>
+      <w:proofErr w:type="spellStart"/>
+      <w:proofErr w:type="gramStart"/>
       <w:r>
         <w:rPr>
           <w:rFonts w:ascii="Consolas" w:eastAsia="Times New Roman" w:hAnsi="Consolas" w:cs="Times New Roman"/>
@@ -3485,15 +4221,27 @@
         </w:rPr>
         <w:t>incrementarContador</w:t>
       </w:r>
-      <w:r>
-        <w:rPr>
-          <w:rFonts w:ascii="Consolas" w:eastAsia="Times New Roman" w:hAnsi="Consolas" w:cs="Times New Roman"/>
-          <w:color w:val="CCCCCC"/>
-          <w:sz w:val="21"/>
-          <w:szCs w:val="21"/>
-          <w:lang w:eastAsia="pt-BR"/>
-        </w:rPr>
-        <w:t>() {</w:t>
+      <w:proofErr w:type="spellEnd"/>
+      <w:r>
+        <w:rPr>
+          <w:rFonts w:ascii="Consolas" w:eastAsia="Times New Roman" w:hAnsi="Consolas" w:cs="Times New Roman"/>
+          <w:color w:val="CCCCCC"/>
+          <w:sz w:val="21"/>
+          <w:szCs w:val="21"/>
+          <w:lang w:eastAsia="pt-BR"/>
+        </w:rPr>
+        <w:t>(</w:t>
+      </w:r>
+      <w:proofErr w:type="gramEnd"/>
+      <w:r>
+        <w:rPr>
+          <w:rFonts w:ascii="Consolas" w:eastAsia="Times New Roman" w:hAnsi="Consolas" w:cs="Times New Roman"/>
+          <w:color w:val="CCCCCC"/>
+          <w:sz w:val="21"/>
+          <w:szCs w:val="21"/>
+          <w:lang w:eastAsia="pt-BR"/>
+        </w:rPr>
+        <w:t>) {</w:t>
       </w:r>
     </w:p>
     <w:p>
@@ -3518,6 +4266,8 @@
         </w:rPr>
         <w:t xml:space="preserve">    </w:t>
       </w:r>
+      <w:proofErr w:type="spellStart"/>
+      <w:proofErr w:type="gramStart"/>
       <w:r>
         <w:rPr>
           <w:rFonts w:ascii="Consolas" w:eastAsia="Times New Roman" w:hAnsi="Consolas" w:cs="Times New Roman"/>
@@ -3548,6 +4298,8 @@
         </w:rPr>
         <w:t>valor</w:t>
       </w:r>
+      <w:proofErr w:type="spellEnd"/>
+      <w:proofErr w:type="gramEnd"/>
       <w:r>
         <w:rPr>
           <w:rFonts w:ascii="Consolas" w:eastAsia="Times New Roman" w:hAnsi="Consolas" w:cs="Times New Roman"/>
@@ -3591,6 +4343,8 @@
         </w:rPr>
         <w:t xml:space="preserve">    </w:t>
       </w:r>
+      <w:proofErr w:type="spellStart"/>
+      <w:proofErr w:type="gramStart"/>
       <w:r>
         <w:rPr>
           <w:rFonts w:ascii="Consolas" w:eastAsia="Times New Roman" w:hAnsi="Consolas" w:cs="Times New Roman"/>
@@ -3641,6 +4395,8 @@
         </w:rPr>
         <w:t>emit</w:t>
       </w:r>
+      <w:proofErr w:type="spellEnd"/>
+      <w:proofErr w:type="gramEnd"/>
       <w:r>
         <w:rPr>
           <w:rFonts w:ascii="Consolas" w:eastAsia="Times New Roman" w:hAnsi="Consolas" w:cs="Times New Roman"/>
@@ -3651,6 +4407,7 @@
         </w:rPr>
         <w:t xml:space="preserve">({ </w:t>
       </w:r>
+      <w:proofErr w:type="spellStart"/>
       <w:r>
         <w:rPr>
           <w:rFonts w:ascii="Consolas" w:eastAsia="Times New Roman" w:hAnsi="Consolas" w:cs="Times New Roman"/>
@@ -3659,7 +4416,18 @@
           <w:szCs w:val="21"/>
           <w:lang w:eastAsia="pt-BR"/>
         </w:rPr>
-        <w:t>novoValor:</w:t>
+        <w:t>novoValor</w:t>
+      </w:r>
+      <w:proofErr w:type="spellEnd"/>
+      <w:r>
+        <w:rPr>
+          <w:rFonts w:ascii="Consolas" w:eastAsia="Times New Roman" w:hAnsi="Consolas" w:cs="Times New Roman"/>
+          <w:color w:val="9CDCFE"/>
+          <w:sz w:val="21"/>
+          <w:szCs w:val="21"/>
+          <w:lang w:eastAsia="pt-BR"/>
+        </w:rPr>
+        <w:t>:</w:t>
       </w:r>
       <w:r>
         <w:rPr>
@@ -3671,6 +4439,7 @@
         </w:rPr>
         <w:t xml:space="preserve"> </w:t>
       </w:r>
+      <w:proofErr w:type="spellStart"/>
       <w:r>
         <w:rPr>
           <w:rFonts w:ascii="Consolas" w:eastAsia="Times New Roman" w:hAnsi="Consolas" w:cs="Times New Roman"/>
@@ -3701,6 +4470,7 @@
         </w:rPr>
         <w:t>valor</w:t>
       </w:r>
+      <w:proofErr w:type="spellEnd"/>
       <w:r>
         <w:rPr>
           <w:rFonts w:ascii="Consolas" w:eastAsia="Times New Roman" w:hAnsi="Consolas" w:cs="Times New Roman"/>
@@ -3770,6 +4540,8 @@
         </w:rPr>
         <w:t xml:space="preserve">  </w:t>
       </w:r>
+      <w:proofErr w:type="spellStart"/>
+      <w:proofErr w:type="gramStart"/>
       <w:r>
         <w:rPr>
           <w:rFonts w:ascii="Consolas" w:eastAsia="Times New Roman" w:hAnsi="Consolas" w:cs="Times New Roman"/>
@@ -3780,15 +4552,27 @@
         </w:rPr>
         <w:t>decrementarContador</w:t>
       </w:r>
-      <w:r>
-        <w:rPr>
-          <w:rFonts w:ascii="Consolas" w:eastAsia="Times New Roman" w:hAnsi="Consolas" w:cs="Times New Roman"/>
-          <w:color w:val="CCCCCC"/>
-          <w:sz w:val="21"/>
-          <w:szCs w:val="21"/>
-          <w:lang w:eastAsia="pt-BR"/>
-        </w:rPr>
-        <w:t>() {</w:t>
+      <w:proofErr w:type="spellEnd"/>
+      <w:r>
+        <w:rPr>
+          <w:rFonts w:ascii="Consolas" w:eastAsia="Times New Roman" w:hAnsi="Consolas" w:cs="Times New Roman"/>
+          <w:color w:val="CCCCCC"/>
+          <w:sz w:val="21"/>
+          <w:szCs w:val="21"/>
+          <w:lang w:eastAsia="pt-BR"/>
+        </w:rPr>
+        <w:t>(</w:t>
+      </w:r>
+      <w:proofErr w:type="gramEnd"/>
+      <w:r>
+        <w:rPr>
+          <w:rFonts w:ascii="Consolas" w:eastAsia="Times New Roman" w:hAnsi="Consolas" w:cs="Times New Roman"/>
+          <w:color w:val="CCCCCC"/>
+          <w:sz w:val="21"/>
+          <w:szCs w:val="21"/>
+          <w:lang w:eastAsia="pt-BR"/>
+        </w:rPr>
+        <w:t>) {</w:t>
       </w:r>
     </w:p>
     <w:p>
@@ -3813,6 +4597,8 @@
         </w:rPr>
         <w:t xml:space="preserve">    </w:t>
       </w:r>
+      <w:proofErr w:type="spellStart"/>
+      <w:proofErr w:type="gramStart"/>
       <w:r>
         <w:rPr>
           <w:rFonts w:ascii="Consolas" w:eastAsia="Times New Roman" w:hAnsi="Consolas" w:cs="Times New Roman"/>
@@ -3843,6 +4629,8 @@
         </w:rPr>
         <w:t>valor</w:t>
       </w:r>
+      <w:proofErr w:type="spellEnd"/>
+      <w:proofErr w:type="gramEnd"/>
       <w:r>
         <w:rPr>
           <w:rFonts w:ascii="Consolas" w:eastAsia="Times New Roman" w:hAnsi="Consolas" w:cs="Times New Roman"/>
@@ -3886,6 +4674,8 @@
         </w:rPr>
         <w:t xml:space="preserve">    </w:t>
       </w:r>
+      <w:proofErr w:type="spellStart"/>
+      <w:proofErr w:type="gramStart"/>
       <w:r>
         <w:rPr>
           <w:rFonts w:ascii="Consolas" w:eastAsia="Times New Roman" w:hAnsi="Consolas" w:cs="Times New Roman"/>
@@ -3936,6 +4726,8 @@
         </w:rPr>
         <w:t>emit</w:t>
       </w:r>
+      <w:proofErr w:type="spellEnd"/>
+      <w:proofErr w:type="gramEnd"/>
       <w:r>
         <w:rPr>
           <w:rFonts w:ascii="Consolas" w:eastAsia="Times New Roman" w:hAnsi="Consolas" w:cs="Times New Roman"/>
@@ -3946,6 +4738,7 @@
         </w:rPr>
         <w:t xml:space="preserve">({ </w:t>
       </w:r>
+      <w:proofErr w:type="spellStart"/>
       <w:r>
         <w:rPr>
           <w:rFonts w:ascii="Consolas" w:eastAsia="Times New Roman" w:hAnsi="Consolas" w:cs="Times New Roman"/>
@@ -3954,7 +4747,18 @@
           <w:szCs w:val="21"/>
           <w:lang w:eastAsia="pt-BR"/>
         </w:rPr>
-        <w:t>novoValor:</w:t>
+        <w:t>novoValor</w:t>
+      </w:r>
+      <w:proofErr w:type="spellEnd"/>
+      <w:r>
+        <w:rPr>
+          <w:rFonts w:ascii="Consolas" w:eastAsia="Times New Roman" w:hAnsi="Consolas" w:cs="Times New Roman"/>
+          <w:color w:val="9CDCFE"/>
+          <w:sz w:val="21"/>
+          <w:szCs w:val="21"/>
+          <w:lang w:eastAsia="pt-BR"/>
+        </w:rPr>
+        <w:t>:</w:t>
       </w:r>
       <w:r>
         <w:rPr>
@@ -3966,6 +4770,7 @@
         </w:rPr>
         <w:t xml:space="preserve"> </w:t>
       </w:r>
+      <w:proofErr w:type="spellStart"/>
       <w:r>
         <w:rPr>
           <w:rFonts w:ascii="Consolas" w:eastAsia="Times New Roman" w:hAnsi="Consolas" w:cs="Times New Roman"/>
@@ -3996,6 +4801,7 @@
         </w:rPr>
         <w:t>valor</w:t>
       </w:r>
+      <w:proofErr w:type="spellEnd"/>
       <w:r>
         <w:rPr>
           <w:rFonts w:ascii="Consolas" w:eastAsia="Times New Roman" w:hAnsi="Consolas" w:cs="Times New Roman"/>
@@ -4108,44 +4914,134 @@
           <w:bCs/>
         </w:rPr>
         <w:lastRenderedPageBreak/>
-        <w:t>3 comandos do angular cli</w:t>
-      </w:r>
+        <w:t xml:space="preserve">3 comandos do angular </w:t>
+      </w:r>
+      <w:proofErr w:type="spellStart"/>
       <w:r>
         <w:rPr>
           <w:b/>
           <w:bCs/>
         </w:rPr>
-        <w:t xml:space="preserve"> executar no terminal</w:t>
-      </w:r>
+        <w:t>cli</w:t>
+      </w:r>
+      <w:proofErr w:type="spellEnd"/>
       <w:r>
         <w:rPr>
           <w:b/>
           <w:bCs/>
         </w:rPr>
-        <w:t xml:space="preserve"> – fornece</w:t>
+        <w:t xml:space="preserve"> executar no terminal</w:t>
       </w:r>
       <w:r>
         <w:rPr>
           <w:b/>
           <w:bCs/>
         </w:rPr>
+        <w:t xml:space="preserve"> – fornece</w:t>
+      </w:r>
+      <w:r>
+        <w:rPr>
+          <w:b/>
+          <w:bCs/>
+        </w:rPr>
         <w:t xml:space="preserve"> para o desenvolvimento</w:t>
       </w:r>
     </w:p>
     <w:p>
       <w:r>
-        <w:t>1 - ng lint – escaneia o código para ver se está em boa pratica de desenvolvimento</w:t>
-      </w:r>
-    </w:p>
-    <w:p>
-      <w:r>
-        <w:t xml:space="preserve">2 – ng test – Realiza teste em todo código fonte criado onde tenha a extensão, .spec.ts e realiza testes para checar se estão tudo em ordem o código fonte criado. </w:t>
-      </w:r>
-    </w:p>
-    <w:p>
-      <w:r>
-        <w:t>3 – ng e2e – teste de integração teste em and two and</w:t>
-      </w:r>
+        <w:t xml:space="preserve">1 - </w:t>
+      </w:r>
+      <w:proofErr w:type="spellStart"/>
+      <w:proofErr w:type="gramStart"/>
+      <w:r>
+        <w:t>ng</w:t>
+      </w:r>
+      <w:proofErr w:type="spellEnd"/>
+      <w:proofErr w:type="gramEnd"/>
+      <w:r>
+        <w:t xml:space="preserve"> </w:t>
+      </w:r>
+      <w:proofErr w:type="spellStart"/>
+      <w:r>
+        <w:t>lint</w:t>
+      </w:r>
+      <w:proofErr w:type="spellEnd"/>
+      <w:r>
+        <w:t xml:space="preserve"> – escaneia o código para ver se está em boa pratica de desenvolvimento</w:t>
+      </w:r>
+    </w:p>
+    <w:p>
+      <w:r>
+        <w:t xml:space="preserve">2 – </w:t>
+      </w:r>
+      <w:proofErr w:type="spellStart"/>
+      <w:r>
+        <w:t>ng</w:t>
+      </w:r>
+      <w:proofErr w:type="spellEnd"/>
+      <w:r>
+        <w:t xml:space="preserve"> </w:t>
+      </w:r>
+      <w:proofErr w:type="spellStart"/>
+      <w:r>
+        <w:t>test</w:t>
+      </w:r>
+      <w:proofErr w:type="spellEnd"/>
+      <w:r>
+        <w:t xml:space="preserve"> – Realiza teste em todo código fonte criado onde tenha a extensão</w:t>
+      </w:r>
+      <w:proofErr w:type="gramStart"/>
+      <w:r>
+        <w:t>, .</w:t>
+      </w:r>
+      <w:proofErr w:type="spellStart"/>
+      <w:r>
+        <w:t>spec</w:t>
+      </w:r>
+      <w:proofErr w:type="gramEnd"/>
+      <w:r>
+        <w:t>.ts</w:t>
+      </w:r>
+      <w:proofErr w:type="spellEnd"/>
+      <w:r>
+        <w:t xml:space="preserve"> e realiza testes para checar se estão tudo em ordem o código fonte criado. </w:t>
+      </w:r>
+    </w:p>
+    <w:p>
+      <w:r>
+        <w:t xml:space="preserve">3 – </w:t>
+      </w:r>
+      <w:proofErr w:type="spellStart"/>
+      <w:proofErr w:type="gramStart"/>
+      <w:r>
+        <w:t>ng</w:t>
+      </w:r>
+      <w:proofErr w:type="spellEnd"/>
+      <w:proofErr w:type="gramEnd"/>
+      <w:r>
+        <w:t xml:space="preserve"> e2e – teste de integração teste em </w:t>
+      </w:r>
+      <w:proofErr w:type="spellStart"/>
+      <w:r>
+        <w:t>and</w:t>
+      </w:r>
+      <w:proofErr w:type="spellEnd"/>
+      <w:r>
+        <w:t xml:space="preserve"> </w:t>
+      </w:r>
+      <w:proofErr w:type="spellStart"/>
+      <w:r>
+        <w:t>two</w:t>
+      </w:r>
+      <w:proofErr w:type="spellEnd"/>
+      <w:r>
+        <w:t xml:space="preserve"> </w:t>
+      </w:r>
+      <w:proofErr w:type="spellStart"/>
+      <w:r>
+        <w:t>and</w:t>
+      </w:r>
+      <w:proofErr w:type="spellEnd"/>
     </w:p>
     <w:p/>
     <w:p>
@@ -4165,18 +5061,38 @@
           <w:sz w:val="28"/>
           <w:szCs w:val="28"/>
         </w:rPr>
-        <w:t>Gerando Build de produção que vai ser feito o deploy para os usuários poderem usar.</w:t>
-      </w:r>
-    </w:p>
-    <w:p>
-      <w:pPr>
-        <w:jc w:val="center"/>
+        <w:t xml:space="preserve">Gerando Build de produção que vai ser feito o </w:t>
+      </w:r>
+      <w:proofErr w:type="spellStart"/>
+      <w:r>
         <w:rPr>
           <w:b/>
           <w:bCs/>
           <w:sz w:val="28"/>
           <w:szCs w:val="28"/>
         </w:rPr>
+        <w:t>deploy</w:t>
+      </w:r>
+      <w:proofErr w:type="spellEnd"/>
+      <w:r>
+        <w:rPr>
+          <w:b/>
+          <w:bCs/>
+          <w:sz w:val="28"/>
+          <w:szCs w:val="28"/>
+        </w:rPr>
+        <w:t xml:space="preserve"> para os usuários poderem usar.</w:t>
+      </w:r>
+    </w:p>
+    <w:p>
+      <w:pPr>
+        <w:jc w:val="center"/>
+        <w:rPr>
+          <w:b/>
+          <w:bCs/>
+          <w:sz w:val="28"/>
+          <w:szCs w:val="28"/>
+        </w:rPr>
       </w:pPr>
     </w:p>
     <w:p>
@@ -4186,8 +5102,23 @@
     </w:p>
     <w:p>
       <w:r>
-        <w:t>1 – ng build – será criado um diretório dist</w:t>
-      </w:r>
+        <w:t xml:space="preserve">1 – </w:t>
+      </w:r>
+      <w:proofErr w:type="spellStart"/>
+      <w:proofErr w:type="gramStart"/>
+      <w:r>
+        <w:t>ng</w:t>
+      </w:r>
+      <w:proofErr w:type="spellEnd"/>
+      <w:proofErr w:type="gramEnd"/>
+      <w:r>
+        <w:t xml:space="preserve"> build – será criado um diretório </w:t>
+      </w:r>
+      <w:proofErr w:type="spellStart"/>
+      <w:r>
+        <w:t>dist</w:t>
+      </w:r>
+      <w:proofErr w:type="spellEnd"/>
     </w:p>
     <w:p/>
     <w:p>
@@ -4232,19 +5163,19 @@
           <w:sz w:val="28"/>
           <w:szCs w:val="28"/>
         </w:rPr>
-        <w:t>Diretivas Estruturais – interagem com a view e modificam a estrutura do DOM ou código do HTML</w:t>
-      </w:r>
-    </w:p>
-    <w:p>
-      <w:pPr>
-        <w:pStyle w:val="PargrafodaLista"/>
+        <w:t xml:space="preserve">Diretivas Estruturais – interagem com a </w:t>
+      </w:r>
+      <w:proofErr w:type="spellStart"/>
+      <w:r>
         <w:rPr>
           <w:b/>
           <w:bCs/>
           <w:sz w:val="28"/>
           <w:szCs w:val="28"/>
         </w:rPr>
-      </w:pPr>
+        <w:t>view</w:t>
+      </w:r>
+      <w:proofErr w:type="spellEnd"/>
       <w:r>
         <w:rPr>
           <w:b/>
@@ -4252,7 +5183,7 @@
           <w:sz w:val="28"/>
           <w:szCs w:val="28"/>
         </w:rPr>
-        <w:t>- ngFor</w:t>
+        <w:t xml:space="preserve"> e modificam a estrutura do DOM ou código do HTML</w:t>
       </w:r>
     </w:p>
     <w:p>
@@ -4272,7 +5203,62 @@
           <w:sz w:val="28"/>
           <w:szCs w:val="28"/>
         </w:rPr>
-        <w:t>- ngIf – condicional para adicionar no HTML</w:t>
+        <w:t xml:space="preserve">- </w:t>
+      </w:r>
+      <w:proofErr w:type="spellStart"/>
+      <w:proofErr w:type="gramStart"/>
+      <w:r>
+        <w:rPr>
+          <w:b/>
+          <w:bCs/>
+          <w:sz w:val="28"/>
+          <w:szCs w:val="28"/>
+        </w:rPr>
+        <w:t>ngFor</w:t>
+      </w:r>
+      <w:proofErr w:type="spellEnd"/>
+      <w:proofErr w:type="gramEnd"/>
+    </w:p>
+    <w:p>
+      <w:pPr>
+        <w:pStyle w:val="PargrafodaLista"/>
+        <w:rPr>
+          <w:b/>
+          <w:bCs/>
+          <w:sz w:val="28"/>
+          <w:szCs w:val="28"/>
+        </w:rPr>
+      </w:pPr>
+      <w:r>
+        <w:rPr>
+          <w:b/>
+          <w:bCs/>
+          <w:sz w:val="28"/>
+          <w:szCs w:val="28"/>
+        </w:rPr>
+        <w:t xml:space="preserve">- </w:t>
+      </w:r>
+      <w:proofErr w:type="spellStart"/>
+      <w:proofErr w:type="gramStart"/>
+      <w:r>
+        <w:rPr>
+          <w:b/>
+          <w:bCs/>
+          <w:sz w:val="28"/>
+          <w:szCs w:val="28"/>
+        </w:rPr>
+        <w:t>ngIf</w:t>
+      </w:r>
+      <w:proofErr w:type="spellEnd"/>
+      <w:proofErr w:type="gramEnd"/>
+      <w:r>
+        <w:rPr>
+          <w:b/>
+          <w:bCs/>
+          <w:sz w:val="28"/>
+          <w:szCs w:val="28"/>
+        </w:rPr>
+        <w:t xml:space="preserve"> – condicional para adicionar no HTML</w:t>
       </w:r>
     </w:p>
     <w:p>
@@ -4521,6 +5507,7 @@
           <w:lang w:val="en-US"/>
         </w:rPr>
       </w:pPr>
+      <w:proofErr w:type="spellStart"/>
       <w:r>
         <w:rPr>
           <w:b/>
@@ -4530,8 +5517,9 @@
           <w:lang w:val="en-US"/>
         </w:rPr>
         <w:lastRenderedPageBreak/>
-        <w:t>Diretivas: ngSwitch, ngSwitchCase e ngSwitch</w:t>
-      </w:r>
+        <w:t>Diretivas</w:t>
+      </w:r>
+      <w:proofErr w:type="spellEnd"/>
       <w:r>
         <w:rPr>
           <w:b/>
@@ -4540,8 +5528,74 @@
           <w:szCs w:val="28"/>
           <w:lang w:val="en-US"/>
         </w:rPr>
+        <w:t xml:space="preserve">: </w:t>
+      </w:r>
+      <w:proofErr w:type="spellStart"/>
+      <w:r>
+        <w:rPr>
+          <w:b/>
+          <w:bCs/>
+          <w:sz w:val="28"/>
+          <w:szCs w:val="28"/>
+          <w:lang w:val="en-US"/>
+        </w:rPr>
+        <w:t>ngSwitch</w:t>
+      </w:r>
+      <w:proofErr w:type="spellEnd"/>
+      <w:r>
+        <w:rPr>
+          <w:b/>
+          <w:bCs/>
+          <w:sz w:val="28"/>
+          <w:szCs w:val="28"/>
+          <w:lang w:val="en-US"/>
+        </w:rPr>
+        <w:t xml:space="preserve">, </w:t>
+      </w:r>
+      <w:proofErr w:type="spellStart"/>
+      <w:r>
+        <w:rPr>
+          <w:b/>
+          <w:bCs/>
+          <w:sz w:val="28"/>
+          <w:szCs w:val="28"/>
+          <w:lang w:val="en-US"/>
+        </w:rPr>
+        <w:t>ngSwitchCase</w:t>
+      </w:r>
+      <w:proofErr w:type="spellEnd"/>
+      <w:r>
+        <w:rPr>
+          <w:b/>
+          <w:bCs/>
+          <w:sz w:val="28"/>
+          <w:szCs w:val="28"/>
+          <w:lang w:val="en-US"/>
+        </w:rPr>
+        <w:t xml:space="preserve"> e </w:t>
+      </w:r>
+      <w:proofErr w:type="spellStart"/>
+      <w:r>
+        <w:rPr>
+          <w:b/>
+          <w:bCs/>
+          <w:sz w:val="28"/>
+          <w:szCs w:val="28"/>
+          <w:lang w:val="en-US"/>
+        </w:rPr>
+        <w:t>ngSwitch</w:t>
+      </w:r>
+      <w:r>
+        <w:rPr>
+          <w:b/>
+          <w:bCs/>
+          <w:sz w:val="28"/>
+          <w:szCs w:val="28"/>
+          <w:lang w:val="en-US"/>
+        </w:rPr>
         <w:t>Default</w:t>
       </w:r>
+      <w:proofErr w:type="spellEnd"/>
     </w:p>
     <w:p>
       <w:pPr>
@@ -4613,7 +5667,29 @@
           <w:szCs w:val="21"/>
           <w:lang w:val="en-US" w:eastAsia="pt-BR"/>
         </w:rPr>
-        <w:t>"navbar navbar-dark bg-primary"</w:t>
+        <w:t xml:space="preserve">"navbar navbar-dark </w:t>
+      </w:r>
+      <w:proofErr w:type="spellStart"/>
+      <w:r>
+        <w:rPr>
+          <w:rFonts w:ascii="Consolas" w:eastAsia="Times New Roman" w:hAnsi="Consolas" w:cs="Times New Roman"/>
+          <w:color w:val="CE9178"/>
+          <w:sz w:val="21"/>
+          <w:szCs w:val="21"/>
+          <w:lang w:val="en-US" w:eastAsia="pt-BR"/>
+        </w:rPr>
+        <w:t>bg</w:t>
+      </w:r>
+      <w:proofErr w:type="spellEnd"/>
+      <w:r>
+        <w:rPr>
+          <w:rFonts w:ascii="Consolas" w:eastAsia="Times New Roman" w:hAnsi="Consolas" w:cs="Times New Roman"/>
+          <w:color w:val="CE9178"/>
+          <w:sz w:val="21"/>
+          <w:szCs w:val="21"/>
+          <w:lang w:val="en-US" w:eastAsia="pt-BR"/>
+        </w:rPr>
+        <w:t>-primary"</w:t>
       </w:r>
       <w:r>
         <w:rPr>
@@ -4832,7 +5908,31 @@
           <w:szCs w:val="21"/>
           <w:lang w:val="en-US" w:eastAsia="pt-BR"/>
         </w:rPr>
-        <w:t>[class.active]</w:t>
+        <w:t>[</w:t>
+      </w:r>
+      <w:proofErr w:type="spellStart"/>
+      <w:proofErr w:type="gramStart"/>
+      <w:r>
+        <w:rPr>
+          <w:rFonts w:ascii="Consolas" w:eastAsia="Times New Roman" w:hAnsi="Consolas" w:cs="Times New Roman"/>
+          <w:color w:val="9CDCFE"/>
+          <w:sz w:val="21"/>
+          <w:szCs w:val="21"/>
+          <w:lang w:val="en-US" w:eastAsia="pt-BR"/>
+        </w:rPr>
+        <w:t>class.active</w:t>
+      </w:r>
+      <w:proofErr w:type="spellEnd"/>
+      <w:proofErr w:type="gramEnd"/>
+      <w:r>
+        <w:rPr>
+          <w:rFonts w:ascii="Consolas" w:eastAsia="Times New Roman" w:hAnsi="Consolas" w:cs="Times New Roman"/>
+          <w:color w:val="9CDCFE"/>
+          <w:sz w:val="21"/>
+          <w:szCs w:val="21"/>
+          <w:lang w:val="en-US" w:eastAsia="pt-BR"/>
+        </w:rPr>
+        <w:t>]</w:t>
       </w:r>
       <w:r>
         <w:rPr>
@@ -5171,7 +6271,31 @@
           <w:szCs w:val="21"/>
           <w:lang w:eastAsia="pt-BR"/>
         </w:rPr>
-        <w:t>[class.active]</w:t>
+        <w:t>[</w:t>
+      </w:r>
+      <w:proofErr w:type="spellStart"/>
+      <w:proofErr w:type="gramStart"/>
+      <w:r>
+        <w:rPr>
+          <w:rFonts w:ascii="Consolas" w:eastAsia="Times New Roman" w:hAnsi="Consolas" w:cs="Times New Roman"/>
+          <w:color w:val="9CDCFE"/>
+          <w:sz w:val="21"/>
+          <w:szCs w:val="21"/>
+          <w:lang w:eastAsia="pt-BR"/>
+        </w:rPr>
+        <w:t>class.active</w:t>
+      </w:r>
+      <w:proofErr w:type="spellEnd"/>
+      <w:proofErr w:type="gramEnd"/>
+      <w:r>
+        <w:rPr>
+          <w:rFonts w:ascii="Consolas" w:eastAsia="Times New Roman" w:hAnsi="Consolas" w:cs="Times New Roman"/>
+          <w:color w:val="9CDCFE"/>
+          <w:sz w:val="21"/>
+          <w:szCs w:val="21"/>
+          <w:lang w:eastAsia="pt-BR"/>
+        </w:rPr>
+        <w:t>]</w:t>
       </w:r>
       <w:r>
         <w:rPr>
@@ -5449,6 +6573,7 @@
         </w:rPr>
         <w:t xml:space="preserve"> </w:t>
       </w:r>
+      <w:proofErr w:type="spellStart"/>
       <w:r>
         <w:rPr>
           <w:rFonts w:ascii="Consolas" w:eastAsia="Times New Roman" w:hAnsi="Consolas" w:cs="Times New Roman"/>
@@ -5459,6 +6584,7 @@
         </w:rPr>
         <w:t>class</w:t>
       </w:r>
+      <w:proofErr w:type="spellEnd"/>
       <w:r>
         <w:rPr>
           <w:rFonts w:ascii="Consolas" w:eastAsia="Times New Roman" w:hAnsi="Consolas" w:cs="Times New Roman"/>
@@ -5477,7 +6603,51 @@
           <w:szCs w:val="21"/>
           <w:lang w:eastAsia="pt-BR"/>
         </w:rPr>
-        <w:t>"nav-item nav-link"</w:t>
+        <w:t>"</w:t>
+      </w:r>
+      <w:proofErr w:type="spellStart"/>
+      <w:r>
+        <w:rPr>
+          <w:rFonts w:ascii="Consolas" w:eastAsia="Times New Roman" w:hAnsi="Consolas" w:cs="Times New Roman"/>
+          <w:color w:val="CE9178"/>
+          <w:sz w:val="21"/>
+          <w:szCs w:val="21"/>
+          <w:lang w:eastAsia="pt-BR"/>
+        </w:rPr>
+        <w:t>nav</w:t>
+      </w:r>
+      <w:proofErr w:type="spellEnd"/>
+      <w:r>
+        <w:rPr>
+          <w:rFonts w:ascii="Consolas" w:eastAsia="Times New Roman" w:hAnsi="Consolas" w:cs="Times New Roman"/>
+          <w:color w:val="CE9178"/>
+          <w:sz w:val="21"/>
+          <w:szCs w:val="21"/>
+          <w:lang w:eastAsia="pt-BR"/>
+        </w:rPr>
+        <w:t xml:space="preserve">-item </w:t>
+      </w:r>
+      <w:proofErr w:type="spellStart"/>
+      <w:r>
+        <w:rPr>
+          <w:rFonts w:ascii="Consolas" w:eastAsia="Times New Roman" w:hAnsi="Consolas" w:cs="Times New Roman"/>
+          <w:color w:val="CE9178"/>
+          <w:sz w:val="21"/>
+          <w:szCs w:val="21"/>
+          <w:lang w:eastAsia="pt-BR"/>
+        </w:rPr>
+        <w:t>nav</w:t>
+      </w:r>
+      <w:proofErr w:type="spellEnd"/>
+      <w:r>
+        <w:rPr>
+          <w:rFonts w:ascii="Consolas" w:eastAsia="Times New Roman" w:hAnsi="Consolas" w:cs="Times New Roman"/>
+          <w:color w:val="CE9178"/>
+          <w:sz w:val="21"/>
+          <w:szCs w:val="21"/>
+          <w:lang w:eastAsia="pt-BR"/>
+        </w:rPr>
+        <w:t>-link"</w:t>
       </w:r>
     </w:p>
     <w:p>
@@ -5510,7 +6680,31 @@
           <w:szCs w:val="21"/>
           <w:lang w:eastAsia="pt-BR"/>
         </w:rPr>
-        <w:t>[class.active]</w:t>
+        <w:t>[</w:t>
+      </w:r>
+      <w:proofErr w:type="spellStart"/>
+      <w:proofErr w:type="gramStart"/>
+      <w:r>
+        <w:rPr>
+          <w:rFonts w:ascii="Consolas" w:eastAsia="Times New Roman" w:hAnsi="Consolas" w:cs="Times New Roman"/>
+          <w:color w:val="9CDCFE"/>
+          <w:sz w:val="21"/>
+          <w:szCs w:val="21"/>
+          <w:lang w:eastAsia="pt-BR"/>
+        </w:rPr>
+        <w:t>class.active</w:t>
+      </w:r>
+      <w:proofErr w:type="spellEnd"/>
+      <w:proofErr w:type="gramEnd"/>
+      <w:r>
+        <w:rPr>
+          <w:rFonts w:ascii="Consolas" w:eastAsia="Times New Roman" w:hAnsi="Consolas" w:cs="Times New Roman"/>
+          <w:color w:val="9CDCFE"/>
+          <w:sz w:val="21"/>
+          <w:szCs w:val="21"/>
+          <w:lang w:eastAsia="pt-BR"/>
+        </w:rPr>
+        <w:t>]</w:t>
       </w:r>
       <w:r>
         <w:rPr>
@@ -5965,7 +7159,29 @@
           <w:szCs w:val="21"/>
           <w:lang w:val="en-US" w:eastAsia="pt-BR"/>
         </w:rPr>
-        <w:t>[ngSwitch]</w:t>
+        <w:t>[</w:t>
+      </w:r>
+      <w:proofErr w:type="spellStart"/>
+      <w:r>
+        <w:rPr>
+          <w:rFonts w:ascii="Consolas" w:eastAsia="Times New Roman" w:hAnsi="Consolas" w:cs="Times New Roman"/>
+          <w:color w:val="9CDCFE"/>
+          <w:sz w:val="21"/>
+          <w:szCs w:val="21"/>
+          <w:lang w:val="en-US" w:eastAsia="pt-BR"/>
+        </w:rPr>
+        <w:t>ngSwitch</w:t>
+      </w:r>
+      <w:proofErr w:type="spellEnd"/>
+      <w:r>
+        <w:rPr>
+          <w:rFonts w:ascii="Consolas" w:eastAsia="Times New Roman" w:hAnsi="Consolas" w:cs="Times New Roman"/>
+          <w:color w:val="9CDCFE"/>
+          <w:sz w:val="21"/>
+          <w:szCs w:val="21"/>
+          <w:lang w:val="en-US" w:eastAsia="pt-BR"/>
+        </w:rPr>
+        <w:t>]</w:t>
       </w:r>
       <w:r>
         <w:rPr>
@@ -5997,6 +7213,7 @@
         </w:rPr>
         <w:t>aba</w:t>
       </w:r>
+      <w:proofErr w:type="gramStart"/>
       <w:r>
         <w:rPr>
           <w:rFonts w:ascii="Consolas" w:eastAsia="Times New Roman" w:hAnsi="Consolas" w:cs="Times New Roman"/>
@@ -6027,6 +7244,7 @@
         </w:rPr>
         <w:t>&gt;</w:t>
       </w:r>
+      <w:proofErr w:type="gramEnd"/>
     </w:p>
     <w:p>
       <w:pPr>
@@ -6088,8 +7306,20 @@
           <w:szCs w:val="21"/>
           <w:lang w:eastAsia="pt-BR"/>
         </w:rPr>
-        <w:t>*ngSwitchCase</w:t>
-      </w:r>
+        <w:t>*</w:t>
+      </w:r>
+      <w:proofErr w:type="spellStart"/>
+      <w:r>
+        <w:rPr>
+          <w:rFonts w:ascii="Consolas" w:eastAsia="Times New Roman" w:hAnsi="Consolas" w:cs="Times New Roman"/>
+          <w:color w:val="9CDCFE"/>
+          <w:sz w:val="21"/>
+          <w:szCs w:val="21"/>
+          <w:lang w:eastAsia="pt-BR"/>
+        </w:rPr>
+        <w:t>ngSwitchCase</w:t>
+      </w:r>
+      <w:proofErr w:type="spellEnd"/>
       <w:r>
         <w:rPr>
           <w:rFonts w:ascii="Consolas" w:eastAsia="Times New Roman" w:hAnsi="Consolas" w:cs="Times New Roman"/>
@@ -6221,8 +7451,20 @@
           <w:szCs w:val="21"/>
           <w:lang w:eastAsia="pt-BR"/>
         </w:rPr>
-        <w:t>*ngSwitchCase</w:t>
-      </w:r>
+        <w:t>*</w:t>
+      </w:r>
+      <w:proofErr w:type="spellStart"/>
+      <w:r>
+        <w:rPr>
+          <w:rFonts w:ascii="Consolas" w:eastAsia="Times New Roman" w:hAnsi="Consolas" w:cs="Times New Roman"/>
+          <w:color w:val="9CDCFE"/>
+          <w:sz w:val="21"/>
+          <w:szCs w:val="21"/>
+          <w:lang w:eastAsia="pt-BR"/>
+        </w:rPr>
+        <w:t>ngSwitchCase</w:t>
+      </w:r>
+      <w:proofErr w:type="spellEnd"/>
       <w:r>
         <w:rPr>
           <w:rFonts w:ascii="Consolas" w:eastAsia="Times New Roman" w:hAnsi="Consolas" w:cs="Times New Roman"/>
@@ -6354,8 +7596,20 @@
           <w:szCs w:val="21"/>
           <w:lang w:val="en-US" w:eastAsia="pt-BR"/>
         </w:rPr>
-        <w:t>*ngSwitchDefault</w:t>
-      </w:r>
+        <w:t>*</w:t>
+      </w:r>
+      <w:proofErr w:type="spellStart"/>
+      <w:r>
+        <w:rPr>
+          <w:rFonts w:ascii="Consolas" w:eastAsia="Times New Roman" w:hAnsi="Consolas" w:cs="Times New Roman"/>
+          <w:color w:val="9CDCFE"/>
+          <w:sz w:val="21"/>
+          <w:szCs w:val="21"/>
+          <w:lang w:val="en-US" w:eastAsia="pt-BR"/>
+        </w:rPr>
+        <w:t>ngSwitchDefault</w:t>
+      </w:r>
+      <w:proofErr w:type="spellEnd"/>
       <w:r>
         <w:rPr>
           <w:rFonts w:ascii="Consolas" w:eastAsia="Times New Roman" w:hAnsi="Consolas" w:cs="Times New Roman"/>
@@ -6543,8 +7797,20 @@
           <w:szCs w:val="21"/>
           <w:lang w:eastAsia="pt-BR"/>
         </w:rPr>
-        <w:t>Removendo o * e usando template</w:t>
-      </w:r>
+        <w:t xml:space="preserve">Removendo o * e usando </w:t>
+      </w:r>
+      <w:proofErr w:type="spellStart"/>
+      <w:r>
+        <w:rPr>
+          <w:rFonts w:ascii="Consolas" w:eastAsia="Times New Roman" w:hAnsi="Consolas" w:cs="Times New Roman"/>
+          <w:color w:val="CCCCCC"/>
+          <w:sz w:val="21"/>
+          <w:szCs w:val="21"/>
+          <w:lang w:eastAsia="pt-BR"/>
+        </w:rPr>
+        <w:t>template</w:t>
+      </w:r>
+      <w:proofErr w:type="spellEnd"/>
       <w:r>
         <w:rPr>
           <w:rFonts w:ascii="Consolas" w:eastAsia="Times New Roman" w:hAnsi="Consolas" w:cs="Times New Roman"/>
@@ -6699,7 +7965,29 @@
           <w:szCs w:val="21"/>
           <w:lang w:val="en-US" w:eastAsia="pt-BR"/>
         </w:rPr>
-        <w:t>[ngSwitch]</w:t>
+        <w:t>[</w:t>
+      </w:r>
+      <w:proofErr w:type="spellStart"/>
+      <w:r>
+        <w:rPr>
+          <w:rFonts w:ascii="Consolas" w:eastAsia="Times New Roman" w:hAnsi="Consolas" w:cs="Times New Roman"/>
+          <w:color w:val="9CDCFE"/>
+          <w:sz w:val="21"/>
+          <w:szCs w:val="21"/>
+          <w:lang w:val="en-US" w:eastAsia="pt-BR"/>
+        </w:rPr>
+        <w:t>ngSwitch</w:t>
+      </w:r>
+      <w:proofErr w:type="spellEnd"/>
+      <w:r>
+        <w:rPr>
+          <w:rFonts w:ascii="Consolas" w:eastAsia="Times New Roman" w:hAnsi="Consolas" w:cs="Times New Roman"/>
+          <w:color w:val="9CDCFE"/>
+          <w:sz w:val="21"/>
+          <w:szCs w:val="21"/>
+          <w:lang w:val="en-US" w:eastAsia="pt-BR"/>
+        </w:rPr>
+        <w:t>]</w:t>
       </w:r>
       <w:r>
         <w:rPr>
@@ -6731,6 +8019,7 @@
         </w:rPr>
         <w:t>aba</w:t>
       </w:r>
+      <w:proofErr w:type="gramStart"/>
       <w:r>
         <w:rPr>
           <w:rFonts w:ascii="Consolas" w:eastAsia="Times New Roman" w:hAnsi="Consolas" w:cs="Times New Roman"/>
@@ -6761,6 +8050,7 @@
         </w:rPr>
         <w:t>&gt;</w:t>
       </w:r>
+      <w:proofErr w:type="gramEnd"/>
     </w:p>
     <w:p>
       <w:pPr>
@@ -6794,6 +8084,7 @@
         </w:rPr>
         <w:t>&lt;</w:t>
       </w:r>
+      <w:proofErr w:type="spellStart"/>
       <w:r>
         <w:rPr>
           <w:rFonts w:ascii="Consolas" w:eastAsia="Times New Roman" w:hAnsi="Consolas" w:cs="Times New Roman"/>
@@ -6804,6 +8095,7 @@
         </w:rPr>
         <w:t>ng-template</w:t>
       </w:r>
+      <w:proofErr w:type="spellEnd"/>
       <w:r>
         <w:rPr>
           <w:rFonts w:ascii="Consolas" w:eastAsia="Times New Roman" w:hAnsi="Consolas" w:cs="Times New Roman"/>
@@ -6822,7 +8114,29 @@
           <w:szCs w:val="21"/>
           <w:lang w:eastAsia="pt-BR"/>
         </w:rPr>
-        <w:t>[ngSwitchCase]</w:t>
+        <w:t>[</w:t>
+      </w:r>
+      <w:proofErr w:type="spellStart"/>
+      <w:r>
+        <w:rPr>
+          <w:rFonts w:ascii="Consolas" w:eastAsia="Times New Roman" w:hAnsi="Consolas" w:cs="Times New Roman"/>
+          <w:color w:val="9CDCFE"/>
+          <w:sz w:val="21"/>
+          <w:szCs w:val="21"/>
+          <w:lang w:eastAsia="pt-BR"/>
+        </w:rPr>
+        <w:t>ngSwitchCase</w:t>
+      </w:r>
+      <w:proofErr w:type="spellEnd"/>
+      <w:r>
+        <w:rPr>
+          <w:rFonts w:ascii="Consolas" w:eastAsia="Times New Roman" w:hAnsi="Consolas" w:cs="Times New Roman"/>
+          <w:color w:val="9CDCFE"/>
+          <w:sz w:val="21"/>
+          <w:szCs w:val="21"/>
+          <w:lang w:eastAsia="pt-BR"/>
+        </w:rPr>
+        <w:t>]</w:t>
       </w:r>
       <w:r>
         <w:rPr>
@@ -7061,7 +8375,29 @@
           <w:szCs w:val="21"/>
           <w:lang w:val="en-US" w:eastAsia="pt-BR"/>
         </w:rPr>
-        <w:t>[ngSwitchCase]</w:t>
+        <w:t>[</w:t>
+      </w:r>
+      <w:proofErr w:type="spellStart"/>
+      <w:r>
+        <w:rPr>
+          <w:rFonts w:ascii="Consolas" w:eastAsia="Times New Roman" w:hAnsi="Consolas" w:cs="Times New Roman"/>
+          <w:color w:val="9CDCFE"/>
+          <w:sz w:val="21"/>
+          <w:szCs w:val="21"/>
+          <w:lang w:val="en-US" w:eastAsia="pt-BR"/>
+        </w:rPr>
+        <w:t>ngSwitchCase</w:t>
+      </w:r>
+      <w:proofErr w:type="spellEnd"/>
+      <w:r>
+        <w:rPr>
+          <w:rFonts w:ascii="Consolas" w:eastAsia="Times New Roman" w:hAnsi="Consolas" w:cs="Times New Roman"/>
+          <w:color w:val="9CDCFE"/>
+          <w:sz w:val="21"/>
+          <w:szCs w:val="21"/>
+          <w:lang w:val="en-US" w:eastAsia="pt-BR"/>
+        </w:rPr>
+        <w:t>]</w:t>
       </w:r>
       <w:r>
         <w:rPr>
@@ -7081,7 +8417,29 @@
           <w:szCs w:val="21"/>
           <w:lang w:val="en-US" w:eastAsia="pt-BR"/>
         </w:rPr>
-        <w:t>"'lista'"</w:t>
+        <w:t>"'</w:t>
+      </w:r>
+      <w:proofErr w:type="spellStart"/>
+      <w:r>
+        <w:rPr>
+          <w:rFonts w:ascii="Consolas" w:eastAsia="Times New Roman" w:hAnsi="Consolas" w:cs="Times New Roman"/>
+          <w:color w:val="CE9178"/>
+          <w:sz w:val="21"/>
+          <w:szCs w:val="21"/>
+          <w:lang w:val="en-US" w:eastAsia="pt-BR"/>
+        </w:rPr>
+        <w:t>lista</w:t>
+      </w:r>
+      <w:proofErr w:type="spellEnd"/>
+      <w:r>
+        <w:rPr>
+          <w:rFonts w:ascii="Consolas" w:eastAsia="Times New Roman" w:hAnsi="Consolas" w:cs="Times New Roman"/>
+          <w:color w:val="CE9178"/>
+          <w:sz w:val="21"/>
+          <w:szCs w:val="21"/>
+          <w:lang w:val="en-US" w:eastAsia="pt-BR"/>
+        </w:rPr>
+        <w:t>'"</w:t>
       </w:r>
       <w:r>
         <w:rPr>
@@ -7300,7 +8658,29 @@
           <w:szCs w:val="21"/>
           <w:lang w:val="en-US" w:eastAsia="pt-BR"/>
         </w:rPr>
-        <w:t>[ngSwitchCase]</w:t>
+        <w:t>[</w:t>
+      </w:r>
+      <w:proofErr w:type="spellStart"/>
+      <w:r>
+        <w:rPr>
+          <w:rFonts w:ascii="Consolas" w:eastAsia="Times New Roman" w:hAnsi="Consolas" w:cs="Times New Roman"/>
+          <w:color w:val="9CDCFE"/>
+          <w:sz w:val="21"/>
+          <w:szCs w:val="21"/>
+          <w:lang w:val="en-US" w:eastAsia="pt-BR"/>
+        </w:rPr>
+        <w:t>ngSwitchCase</w:t>
+      </w:r>
+      <w:proofErr w:type="spellEnd"/>
+      <w:r>
+        <w:rPr>
+          <w:rFonts w:ascii="Consolas" w:eastAsia="Times New Roman" w:hAnsi="Consolas" w:cs="Times New Roman"/>
+          <w:color w:val="9CDCFE"/>
+          <w:sz w:val="21"/>
+          <w:szCs w:val="21"/>
+          <w:lang w:val="en-US" w:eastAsia="pt-BR"/>
+        </w:rPr>
+        <w:t>]</w:t>
       </w:r>
       <w:r>
         <w:rPr>
@@ -7332,6 +8712,7 @@
         </w:rPr>
         <w:t xml:space="preserve"> </w:t>
       </w:r>
+      <w:proofErr w:type="spellStart"/>
       <w:r>
         <w:rPr>
           <w:rFonts w:ascii="Consolas" w:eastAsia="Times New Roman" w:hAnsi="Consolas" w:cs="Times New Roman"/>
@@ -7342,6 +8723,7 @@
         </w:rPr>
         <w:t>ngSwitchDefault</w:t>
       </w:r>
+      <w:proofErr w:type="spellEnd"/>
       <w:r>
         <w:rPr>
           <w:rFonts w:ascii="Consolas" w:eastAsia="Times New Roman" w:hAnsi="Consolas" w:cs="Times New Roman"/>
@@ -7531,6 +8913,7 @@
         </w:rPr>
         <w:t>&lt;/</w:t>
       </w:r>
+      <w:proofErr w:type="spellStart"/>
       <w:r>
         <w:rPr>
           <w:rFonts w:ascii="Consolas" w:eastAsia="Times New Roman" w:hAnsi="Consolas" w:cs="Times New Roman"/>
@@ -7541,6 +8924,7 @@
         </w:rPr>
         <w:t>div</w:t>
       </w:r>
+      <w:proofErr w:type="spellEnd"/>
       <w:r>
         <w:rPr>
           <w:rFonts w:ascii="Consolas" w:eastAsia="Times New Roman" w:hAnsi="Consolas" w:cs="Times New Roman"/>
@@ -7575,6 +8959,7 @@
           <w:u w:val="single"/>
         </w:rPr>
       </w:pPr>
+      <w:proofErr w:type="spellStart"/>
       <w:r>
         <w:rPr>
           <w:b/>
@@ -7585,6 +8970,7 @@
         </w:rPr>
         <w:t>Directive</w:t>
       </w:r>
+      <w:proofErr w:type="spellEnd"/>
       <w:r>
         <w:rPr>
           <w:b/>
@@ -7593,13 +8979,10 @@
           <w:szCs w:val="28"/>
           <w:u w:val="single"/>
         </w:rPr>
-        <w:t>: ngFor</w:t>
-      </w:r>
-    </w:p>
-    <w:p>
-      <w:pPr>
-        <w:pStyle w:val="PargrafodaLista"/>
-        <w:jc w:val="center"/>
+        <w:t xml:space="preserve">: </w:t>
+      </w:r>
+      <w:proofErr w:type="spellStart"/>
+      <w:r>
         <w:rPr>
           <w:b/>
           <w:bCs/>
@@ -7607,7 +8990,9 @@
           <w:szCs w:val="28"/>
           <w:u w:val="single"/>
         </w:rPr>
-      </w:pPr>
+        <w:t>ngFor</w:t>
+      </w:r>
+      <w:proofErr w:type="spellEnd"/>
     </w:p>
     <w:p>
       <w:pPr>
@@ -7621,7 +9006,11 @@
           <w:u w:val="single"/>
         </w:rPr>
       </w:pPr>
-      <w:r>
+    </w:p>
+    <w:p>
+      <w:pPr>
+        <w:pStyle w:val="PargrafodaLista"/>
+        <w:jc w:val="center"/>
         <w:rPr>
           <w:b/>
           <w:bCs/>
@@ -7629,8 +9018,8 @@
           <w:szCs w:val="28"/>
           <w:u w:val="single"/>
         </w:rPr>
-        <w:t>Directive</w:t>
-      </w:r>
+      </w:pPr>
+      <w:proofErr w:type="spellStart"/>
       <w:r>
         <w:rPr>
           <w:b/>
@@ -7639,13 +9028,10 @@
           <w:szCs w:val="28"/>
           <w:u w:val="single"/>
         </w:rPr>
-        <w:t>: Sobre o templates</w:t>
-      </w:r>
-    </w:p>
-    <w:p>
-      <w:pPr>
-        <w:pStyle w:val="PargrafodaLista"/>
-        <w:jc w:val="center"/>
+        <w:t>Directive</w:t>
+      </w:r>
+      <w:proofErr w:type="spellEnd"/>
+      <w:r>
         <w:rPr>
           <w:b/>
           <w:bCs/>
@@ -7653,7 +9039,9 @@
           <w:szCs w:val="28"/>
           <w:u w:val="single"/>
         </w:rPr>
-      </w:pPr>
+        <w:t xml:space="preserve">: Sobre o </w:t>
+      </w:r>
+      <w:proofErr w:type="spellStart"/>
       <w:r>
         <w:rPr>
           <w:b/>
@@ -7662,9 +9050,14 @@
           <w:szCs w:val="28"/>
           <w:u w:val="single"/>
         </w:rPr>
-        <w:t>Utilizando</w:t>
-      </w:r>
-      <w:r>
+        <w:t>templates</w:t>
+      </w:r>
+      <w:proofErr w:type="spellEnd"/>
+    </w:p>
+    <w:p>
+      <w:pPr>
+        <w:pStyle w:val="PargrafodaLista"/>
+        <w:jc w:val="center"/>
         <w:rPr>
           <w:b/>
           <w:bCs/>
@@ -7672,13 +9065,8 @@
           <w:szCs w:val="28"/>
           <w:u w:val="single"/>
         </w:rPr>
-        <w:t xml:space="preserve"> ngIf no html</w:t>
-      </w:r>
-    </w:p>
-    <w:p>
-      <w:pPr>
-        <w:pStyle w:val="PargrafodaLista"/>
-        <w:jc w:val="center"/>
+      </w:pPr>
+      <w:r>
         <w:rPr>
           <w:b/>
           <w:bCs/>
@@ -7686,12 +9074,9 @@
           <w:szCs w:val="28"/>
           <w:u w:val="single"/>
         </w:rPr>
-      </w:pPr>
-    </w:p>
-    <w:p>
-      <w:pPr>
-        <w:pStyle w:val="PargrafodaLista"/>
-        <w:jc w:val="center"/>
+        <w:t>Utilizando</w:t>
+      </w:r>
+      <w:r>
         <w:rPr>
           <w:b/>
           <w:bCs/>
@@ -7699,7 +9084,9 @@
           <w:szCs w:val="28"/>
           <w:u w:val="single"/>
         </w:rPr>
-      </w:pPr>
+        <w:t xml:space="preserve"> </w:t>
+      </w:r>
+      <w:proofErr w:type="spellStart"/>
       <w:r>
         <w:rPr>
           <w:b/>
@@ -7708,8 +9095,9 @@
           <w:szCs w:val="28"/>
           <w:u w:val="single"/>
         </w:rPr>
-        <w:t>Directive</w:t>
-      </w:r>
+        <w:t>ngIf</w:t>
+      </w:r>
+      <w:proofErr w:type="spellEnd"/>
       <w:r>
         <w:rPr>
           <w:b/>
@@ -7718,13 +9106,10 @@
           <w:szCs w:val="28"/>
           <w:u w:val="single"/>
         </w:rPr>
-        <w:t>: ngClass</w:t>
-      </w:r>
-    </w:p>
-    <w:p>
-      <w:pPr>
-        <w:pStyle w:val="PargrafodaLista"/>
-        <w:jc w:val="center"/>
+        <w:t xml:space="preserve"> no </w:t>
+      </w:r>
+      <w:proofErr w:type="spellStart"/>
+      <w:r>
         <w:rPr>
           <w:b/>
           <w:bCs/>
@@ -7732,7 +9117,9 @@
           <w:szCs w:val="28"/>
           <w:u w:val="single"/>
         </w:rPr>
-      </w:pPr>
+        <w:t>html</w:t>
+      </w:r>
+      <w:proofErr w:type="spellEnd"/>
     </w:p>
     <w:p>
       <w:pPr>
@@ -7746,7 +9133,11 @@
           <w:u w:val="single"/>
         </w:rPr>
       </w:pPr>
-      <w:r>
+    </w:p>
+    <w:p>
+      <w:pPr>
+        <w:pStyle w:val="PargrafodaLista"/>
+        <w:jc w:val="center"/>
         <w:rPr>
           <w:b/>
           <w:bCs/>
@@ -7754,8 +9145,8 @@
           <w:szCs w:val="28"/>
           <w:u w:val="single"/>
         </w:rPr>
-        <w:t>Directive</w:t>
-      </w:r>
+      </w:pPr>
+      <w:proofErr w:type="spellStart"/>
       <w:r>
         <w:rPr>
           <w:b/>
@@ -7764,13 +9155,10 @@
           <w:szCs w:val="28"/>
           <w:u w:val="single"/>
         </w:rPr>
-        <w:t>: ngStyle</w:t>
-      </w:r>
-    </w:p>
-    <w:p>
-      <w:pPr>
-        <w:pStyle w:val="PargrafodaLista"/>
-        <w:jc w:val="center"/>
+        <w:t>Directive</w:t>
+      </w:r>
+      <w:proofErr w:type="spellEnd"/>
+      <w:r>
         <w:rPr>
           <w:b/>
           <w:bCs/>
@@ -7778,12 +9166,10 @@
           <w:szCs w:val="28"/>
           <w:u w:val="single"/>
         </w:rPr>
-      </w:pPr>
-    </w:p>
-    <w:p>
-      <w:pPr>
-        <w:pStyle w:val="PargrafodaLista"/>
-        <w:jc w:val="center"/>
+        <w:t xml:space="preserve">: </w:t>
+      </w:r>
+      <w:proofErr w:type="spellStart"/>
+      <w:r>
         <w:rPr>
           <w:b/>
           <w:bCs/>
@@ -7791,8 +9177,14 @@
           <w:szCs w:val="28"/>
           <w:u w:val="single"/>
         </w:rPr>
-      </w:pPr>
-      <w:r>
+        <w:t>ngClass</w:t>
+      </w:r>
+      <w:proofErr w:type="spellEnd"/>
+    </w:p>
+    <w:p>
+      <w:pPr>
+        <w:pStyle w:val="PargrafodaLista"/>
+        <w:jc w:val="center"/>
         <w:rPr>
           <w:b/>
           <w:bCs/>
@@ -7800,8 +9192,7 @@
           <w:szCs w:val="28"/>
           <w:u w:val="single"/>
         </w:rPr>
-        <w:t>Operador Elvis</w:t>
-      </w:r>
+      </w:pPr>
     </w:p>
     <w:p>
       <w:pPr>
@@ -7815,6 +9206,89 @@
           <w:u w:val="single"/>
         </w:rPr>
       </w:pPr>
+      <w:proofErr w:type="spellStart"/>
+      <w:r>
+        <w:rPr>
+          <w:b/>
+          <w:bCs/>
+          <w:sz w:val="28"/>
+          <w:szCs w:val="28"/>
+          <w:u w:val="single"/>
+        </w:rPr>
+        <w:t>Directive</w:t>
+      </w:r>
+      <w:proofErr w:type="spellEnd"/>
+      <w:r>
+        <w:rPr>
+          <w:b/>
+          <w:bCs/>
+          <w:sz w:val="28"/>
+          <w:szCs w:val="28"/>
+          <w:u w:val="single"/>
+        </w:rPr>
+        <w:t xml:space="preserve">: </w:t>
+      </w:r>
+      <w:proofErr w:type="spellStart"/>
+      <w:r>
+        <w:rPr>
+          <w:b/>
+          <w:bCs/>
+          <w:sz w:val="28"/>
+          <w:szCs w:val="28"/>
+          <w:u w:val="single"/>
+        </w:rPr>
+        <w:t>ngStyle</w:t>
+      </w:r>
+      <w:proofErr w:type="spellEnd"/>
+    </w:p>
+    <w:p>
+      <w:pPr>
+        <w:pStyle w:val="PargrafodaLista"/>
+        <w:jc w:val="center"/>
+        <w:rPr>
+          <w:b/>
+          <w:bCs/>
+          <w:sz w:val="28"/>
+          <w:szCs w:val="28"/>
+          <w:u w:val="single"/>
+        </w:rPr>
+      </w:pPr>
+    </w:p>
+    <w:p>
+      <w:pPr>
+        <w:pStyle w:val="PargrafodaLista"/>
+        <w:jc w:val="center"/>
+        <w:rPr>
+          <w:b/>
+          <w:bCs/>
+          <w:sz w:val="28"/>
+          <w:szCs w:val="28"/>
+          <w:u w:val="single"/>
+        </w:rPr>
+      </w:pPr>
+      <w:r>
+        <w:rPr>
+          <w:b/>
+          <w:bCs/>
+          <w:sz w:val="28"/>
+          <w:szCs w:val="28"/>
+          <w:u w:val="single"/>
+        </w:rPr>
+        <w:t>Operador Elvis</w:t>
+      </w:r>
+    </w:p>
+    <w:p>
+      <w:pPr>
+        <w:pStyle w:val="PargrafodaLista"/>
+        <w:jc w:val="center"/>
+        <w:rPr>
+          <w:b/>
+          <w:bCs/>
+          <w:sz w:val="28"/>
+          <w:szCs w:val="28"/>
+          <w:u w:val="single"/>
+        </w:rPr>
+      </w:pPr>
     </w:p>
     <w:p/>
     <w:p>
@@ -7874,39 +9348,40 @@
           <w:szCs w:val="24"/>
           <w:lang w:eastAsia="pt-BR"/>
         </w:rPr>
-        <w:t>Diretivas: ngIf</w:t>
-      </w:r>
-    </w:p>
-    <w:p>
-      <w:pPr>
-        <w:spacing w:after="0" w:line="240" w:lineRule="auto"/>
+        <w:t xml:space="preserve">Diretivas: </w:t>
+      </w:r>
+      <w:proofErr w:type="spellStart"/>
+      <w:r>
         <w:rPr>
           <w:rFonts w:ascii="Times New Roman" w:eastAsia="Times New Roman" w:hAnsi="Times New Roman" w:cs="Times New Roman"/>
           <w:sz w:val="24"/>
           <w:szCs w:val="24"/>
           <w:lang w:eastAsia="pt-BR"/>
         </w:rPr>
-      </w:pPr>
-      <w:r>
+        <w:t>ngIf</w:t>
+      </w:r>
+      <w:proofErr w:type="spellEnd"/>
+    </w:p>
+    <w:p>
+      <w:pPr>
+        <w:spacing w:after="0" w:line="240" w:lineRule="auto"/>
         <w:rPr>
           <w:rFonts w:ascii="Times New Roman" w:eastAsia="Times New Roman" w:hAnsi="Times New Roman" w:cs="Times New Roman"/>
           <w:sz w:val="24"/>
           <w:szCs w:val="24"/>
           <w:lang w:eastAsia="pt-BR"/>
         </w:rPr>
-        <w:t>Diretivas: ngSwitch, ngSwitchCase e ngSwitchDefault</w:t>
-      </w:r>
-    </w:p>
-    <w:p>
-      <w:pPr>
-        <w:spacing w:after="0" w:line="240" w:lineRule="auto"/>
+      </w:pPr>
+      <w:r>
         <w:rPr>
           <w:rFonts w:ascii="Times New Roman" w:eastAsia="Times New Roman" w:hAnsi="Times New Roman" w:cs="Times New Roman"/>
           <w:sz w:val="24"/>
           <w:szCs w:val="24"/>
           <w:lang w:eastAsia="pt-BR"/>
         </w:rPr>
-      </w:pPr>
+        <w:t xml:space="preserve">Diretivas: </w:t>
+      </w:r>
+      <w:proofErr w:type="spellStart"/>
       <w:r>
         <w:rPr>
           <w:rFonts w:ascii="Times New Roman" w:eastAsia="Times New Roman" w:hAnsi="Times New Roman" w:cs="Times New Roman"/>
@@ -7914,19 +9389,19 @@
           <w:szCs w:val="24"/>
           <w:lang w:eastAsia="pt-BR"/>
         </w:rPr>
-        <w:t>Diretivas: ngFor</w:t>
-      </w:r>
-    </w:p>
-    <w:p>
-      <w:pPr>
-        <w:spacing w:after="0" w:line="240" w:lineRule="auto"/>
+        <w:t>ngSwitch</w:t>
+      </w:r>
+      <w:proofErr w:type="spellEnd"/>
+      <w:r>
         <w:rPr>
           <w:rFonts w:ascii="Times New Roman" w:eastAsia="Times New Roman" w:hAnsi="Times New Roman" w:cs="Times New Roman"/>
           <w:sz w:val="24"/>
           <w:szCs w:val="24"/>
           <w:lang w:eastAsia="pt-BR"/>
         </w:rPr>
-      </w:pPr>
+        <w:t xml:space="preserve">, </w:t>
+      </w:r>
+      <w:proofErr w:type="spellStart"/>
       <w:r>
         <w:rPr>
           <w:rFonts w:ascii="Times New Roman" w:eastAsia="Times New Roman" w:hAnsi="Times New Roman" w:cs="Times New Roman"/>
@@ -7934,19 +9409,19 @@
           <w:szCs w:val="24"/>
           <w:lang w:eastAsia="pt-BR"/>
         </w:rPr>
-        <w:t>Diretivas: sobre o * e template</w:t>
-      </w:r>
-    </w:p>
-    <w:p>
-      <w:pPr>
-        <w:spacing w:after="0" w:line="240" w:lineRule="auto"/>
+        <w:t>ngSwitchCase</w:t>
+      </w:r>
+      <w:proofErr w:type="spellEnd"/>
+      <w:r>
         <w:rPr>
           <w:rFonts w:ascii="Times New Roman" w:eastAsia="Times New Roman" w:hAnsi="Times New Roman" w:cs="Times New Roman"/>
           <w:sz w:val="24"/>
           <w:szCs w:val="24"/>
           <w:lang w:eastAsia="pt-BR"/>
         </w:rPr>
-      </w:pPr>
+        <w:t xml:space="preserve"> e </w:t>
+      </w:r>
+      <w:proofErr w:type="spellStart"/>
       <w:r>
         <w:rPr>
           <w:rFonts w:ascii="Times New Roman" w:eastAsia="Times New Roman" w:hAnsi="Times New Roman" w:cs="Times New Roman"/>
@@ -7954,8 +9429,9 @@
           <w:szCs w:val="24"/>
           <w:lang w:eastAsia="pt-BR"/>
         </w:rPr>
-        <w:t>Diretivas: ngClass</w:t>
-      </w:r>
+        <w:t>ngSwitchDefault</w:t>
+      </w:r>
+      <w:proofErr w:type="spellEnd"/>
     </w:p>
     <w:p>
       <w:pPr>
@@ -7974,39 +9450,40 @@
           <w:szCs w:val="24"/>
           <w:lang w:eastAsia="pt-BR"/>
         </w:rPr>
-        <w:t>Diretivas: ngStyle</w:t>
-      </w:r>
-    </w:p>
-    <w:p>
-      <w:pPr>
-        <w:spacing w:after="0" w:line="240" w:lineRule="auto"/>
+        <w:t xml:space="preserve">Diretivas: </w:t>
+      </w:r>
+      <w:proofErr w:type="spellStart"/>
+      <w:r>
         <w:rPr>
           <w:rFonts w:ascii="Times New Roman" w:eastAsia="Times New Roman" w:hAnsi="Times New Roman" w:cs="Times New Roman"/>
           <w:sz w:val="24"/>
           <w:szCs w:val="24"/>
           <w:lang w:eastAsia="pt-BR"/>
         </w:rPr>
-      </w:pPr>
-      <w:r>
+        <w:t>ngFor</w:t>
+      </w:r>
+      <w:proofErr w:type="spellEnd"/>
+    </w:p>
+    <w:p>
+      <w:pPr>
+        <w:spacing w:after="0" w:line="240" w:lineRule="auto"/>
         <w:rPr>
           <w:rFonts w:ascii="Times New Roman" w:eastAsia="Times New Roman" w:hAnsi="Times New Roman" w:cs="Times New Roman"/>
           <w:sz w:val="24"/>
           <w:szCs w:val="24"/>
           <w:lang w:eastAsia="pt-BR"/>
         </w:rPr>
-        <w:t>Operador Elvis</w:t>
-      </w:r>
-    </w:p>
-    <w:p>
-      <w:pPr>
-        <w:spacing w:after="0" w:line="240" w:lineRule="auto"/>
+      </w:pPr>
+      <w:r>
         <w:rPr>
           <w:rFonts w:ascii="Times New Roman" w:eastAsia="Times New Roman" w:hAnsi="Times New Roman" w:cs="Times New Roman"/>
           <w:sz w:val="24"/>
           <w:szCs w:val="24"/>
           <w:lang w:eastAsia="pt-BR"/>
         </w:rPr>
-      </w:pPr>
+        <w:t xml:space="preserve">Diretivas: sobre o * e </w:t>
+      </w:r>
+      <w:proofErr w:type="spellStart"/>
       <w:r>
         <w:rPr>
           <w:rFonts w:ascii="Times New Roman" w:eastAsia="Times New Roman" w:hAnsi="Times New Roman" w:cs="Times New Roman"/>
@@ -8014,8 +9491,9 @@
           <w:szCs w:val="24"/>
           <w:lang w:eastAsia="pt-BR"/>
         </w:rPr>
-        <w:t>ng-content</w:t>
-      </w:r>
+        <w:t>template</w:t>
+      </w:r>
+      <w:proofErr w:type="spellEnd"/>
     </w:p>
     <w:p>
       <w:pPr>
@@ -8034,39 +9512,40 @@
           <w:szCs w:val="24"/>
           <w:lang w:eastAsia="pt-BR"/>
         </w:rPr>
-        <w:t>Criando uma diretiva de atributo: ElementRef e Renderer</w:t>
-      </w:r>
-    </w:p>
-    <w:p>
-      <w:pPr>
-        <w:spacing w:after="0" w:line="240" w:lineRule="auto"/>
+        <w:t xml:space="preserve">Diretivas: </w:t>
+      </w:r>
+      <w:proofErr w:type="spellStart"/>
+      <w:r>
         <w:rPr>
           <w:rFonts w:ascii="Times New Roman" w:eastAsia="Times New Roman" w:hAnsi="Times New Roman" w:cs="Times New Roman"/>
           <w:sz w:val="24"/>
           <w:szCs w:val="24"/>
           <w:lang w:eastAsia="pt-BR"/>
         </w:rPr>
-      </w:pPr>
-      <w:r>
+        <w:t>ngClass</w:t>
+      </w:r>
+      <w:proofErr w:type="spellEnd"/>
+    </w:p>
+    <w:p>
+      <w:pPr>
+        <w:spacing w:after="0" w:line="240" w:lineRule="auto"/>
         <w:rPr>
           <w:rFonts w:ascii="Times New Roman" w:eastAsia="Times New Roman" w:hAnsi="Times New Roman" w:cs="Times New Roman"/>
           <w:sz w:val="24"/>
           <w:szCs w:val="24"/>
           <w:lang w:eastAsia="pt-BR"/>
         </w:rPr>
-        <w:t>Diretivas: HostListener e HostBinding</w:t>
-      </w:r>
-    </w:p>
-    <w:p>
-      <w:pPr>
-        <w:spacing w:after="0" w:line="240" w:lineRule="auto"/>
+      </w:pPr>
+      <w:r>
         <w:rPr>
           <w:rFonts w:ascii="Times New Roman" w:eastAsia="Times New Roman" w:hAnsi="Times New Roman" w:cs="Times New Roman"/>
           <w:sz w:val="24"/>
           <w:szCs w:val="24"/>
           <w:lang w:eastAsia="pt-BR"/>
         </w:rPr>
-      </w:pPr>
+        <w:t xml:space="preserve">Diretivas: </w:t>
+      </w:r>
+      <w:proofErr w:type="spellStart"/>
       <w:r>
         <w:rPr>
           <w:rFonts w:ascii="Times New Roman" w:eastAsia="Times New Roman" w:hAnsi="Times New Roman" w:cs="Times New Roman"/>
@@ -8074,8 +9553,9 @@
           <w:szCs w:val="24"/>
           <w:lang w:eastAsia="pt-BR"/>
         </w:rPr>
-        <w:t>Diretivas: Input e Property Binding</w:t>
-      </w:r>
+        <w:t>ngStyle</w:t>
+      </w:r>
+      <w:proofErr w:type="spellEnd"/>
     </w:p>
     <w:p>
       <w:pPr>
@@ -8094,7 +9574,222 @@
           <w:szCs w:val="24"/>
           <w:lang w:eastAsia="pt-BR"/>
         </w:rPr>
-        <w:t>Criando uma diretiva de estrutura (ngElse)</w:t>
+        <w:t>Operador Elvis</w:t>
+      </w:r>
+    </w:p>
+    <w:p>
+      <w:pPr>
+        <w:spacing w:after="0" w:line="240" w:lineRule="auto"/>
+        <w:rPr>
+          <w:rFonts w:ascii="Times New Roman" w:eastAsia="Times New Roman" w:hAnsi="Times New Roman" w:cs="Times New Roman"/>
+          <w:sz w:val="24"/>
+          <w:szCs w:val="24"/>
+          <w:lang w:eastAsia="pt-BR"/>
+        </w:rPr>
+      </w:pPr>
+      <w:proofErr w:type="spellStart"/>
+      <w:r>
+        <w:rPr>
+          <w:rFonts w:ascii="Times New Roman" w:eastAsia="Times New Roman" w:hAnsi="Times New Roman" w:cs="Times New Roman"/>
+          <w:sz w:val="24"/>
+          <w:szCs w:val="24"/>
+          <w:lang w:eastAsia="pt-BR"/>
+        </w:rPr>
+        <w:t>ng-content</w:t>
+      </w:r>
+      <w:proofErr w:type="spellEnd"/>
+    </w:p>
+    <w:p>
+      <w:pPr>
+        <w:spacing w:after="0" w:line="240" w:lineRule="auto"/>
+        <w:rPr>
+          <w:rFonts w:ascii="Times New Roman" w:eastAsia="Times New Roman" w:hAnsi="Times New Roman" w:cs="Times New Roman"/>
+          <w:sz w:val="24"/>
+          <w:szCs w:val="24"/>
+          <w:lang w:eastAsia="pt-BR"/>
+        </w:rPr>
+      </w:pPr>
+      <w:r>
+        <w:rPr>
+          <w:rFonts w:ascii="Times New Roman" w:eastAsia="Times New Roman" w:hAnsi="Times New Roman" w:cs="Times New Roman"/>
+          <w:sz w:val="24"/>
+          <w:szCs w:val="24"/>
+          <w:lang w:eastAsia="pt-BR"/>
+        </w:rPr>
+        <w:t xml:space="preserve">Criando uma diretiva de atributo: </w:t>
+      </w:r>
+      <w:proofErr w:type="spellStart"/>
+      <w:r>
+        <w:rPr>
+          <w:rFonts w:ascii="Times New Roman" w:eastAsia="Times New Roman" w:hAnsi="Times New Roman" w:cs="Times New Roman"/>
+          <w:sz w:val="24"/>
+          <w:szCs w:val="24"/>
+          <w:lang w:eastAsia="pt-BR"/>
+        </w:rPr>
+        <w:t>ElementRef</w:t>
+      </w:r>
+      <w:proofErr w:type="spellEnd"/>
+      <w:r>
+        <w:rPr>
+          <w:rFonts w:ascii="Times New Roman" w:eastAsia="Times New Roman" w:hAnsi="Times New Roman" w:cs="Times New Roman"/>
+          <w:sz w:val="24"/>
+          <w:szCs w:val="24"/>
+          <w:lang w:eastAsia="pt-BR"/>
+        </w:rPr>
+        <w:t xml:space="preserve"> e </w:t>
+      </w:r>
+      <w:proofErr w:type="spellStart"/>
+      <w:r>
+        <w:rPr>
+          <w:rFonts w:ascii="Times New Roman" w:eastAsia="Times New Roman" w:hAnsi="Times New Roman" w:cs="Times New Roman"/>
+          <w:sz w:val="24"/>
+          <w:szCs w:val="24"/>
+          <w:lang w:eastAsia="pt-BR"/>
+        </w:rPr>
+        <w:t>Renderer</w:t>
+      </w:r>
+      <w:proofErr w:type="spellEnd"/>
+    </w:p>
+    <w:p>
+      <w:pPr>
+        <w:spacing w:after="0" w:line="240" w:lineRule="auto"/>
+        <w:rPr>
+          <w:rFonts w:ascii="Times New Roman" w:eastAsia="Times New Roman" w:hAnsi="Times New Roman" w:cs="Times New Roman"/>
+          <w:sz w:val="24"/>
+          <w:szCs w:val="24"/>
+          <w:lang w:eastAsia="pt-BR"/>
+        </w:rPr>
+      </w:pPr>
+      <w:r>
+        <w:rPr>
+          <w:rFonts w:ascii="Times New Roman" w:eastAsia="Times New Roman" w:hAnsi="Times New Roman" w:cs="Times New Roman"/>
+          <w:sz w:val="24"/>
+          <w:szCs w:val="24"/>
+          <w:lang w:eastAsia="pt-BR"/>
+        </w:rPr>
+        <w:t xml:space="preserve">Diretivas: </w:t>
+      </w:r>
+      <w:proofErr w:type="spellStart"/>
+      <w:r>
+        <w:rPr>
+          <w:rFonts w:ascii="Times New Roman" w:eastAsia="Times New Roman" w:hAnsi="Times New Roman" w:cs="Times New Roman"/>
+          <w:sz w:val="24"/>
+          <w:szCs w:val="24"/>
+          <w:lang w:eastAsia="pt-BR"/>
+        </w:rPr>
+        <w:t>HostListener</w:t>
+      </w:r>
+      <w:proofErr w:type="spellEnd"/>
+      <w:r>
+        <w:rPr>
+          <w:rFonts w:ascii="Times New Roman" w:eastAsia="Times New Roman" w:hAnsi="Times New Roman" w:cs="Times New Roman"/>
+          <w:sz w:val="24"/>
+          <w:szCs w:val="24"/>
+          <w:lang w:eastAsia="pt-BR"/>
+        </w:rPr>
+        <w:t xml:space="preserve"> e </w:t>
+      </w:r>
+      <w:proofErr w:type="spellStart"/>
+      <w:r>
+        <w:rPr>
+          <w:rFonts w:ascii="Times New Roman" w:eastAsia="Times New Roman" w:hAnsi="Times New Roman" w:cs="Times New Roman"/>
+          <w:sz w:val="24"/>
+          <w:szCs w:val="24"/>
+          <w:lang w:eastAsia="pt-BR"/>
+        </w:rPr>
+        <w:t>HostBinding</w:t>
+      </w:r>
+      <w:proofErr w:type="spellEnd"/>
+    </w:p>
+    <w:p>
+      <w:pPr>
+        <w:spacing w:after="0" w:line="240" w:lineRule="auto"/>
+        <w:rPr>
+          <w:rFonts w:ascii="Times New Roman" w:eastAsia="Times New Roman" w:hAnsi="Times New Roman" w:cs="Times New Roman"/>
+          <w:sz w:val="24"/>
+          <w:szCs w:val="24"/>
+          <w:lang w:eastAsia="pt-BR"/>
+        </w:rPr>
+      </w:pPr>
+      <w:r>
+        <w:rPr>
+          <w:rFonts w:ascii="Times New Roman" w:eastAsia="Times New Roman" w:hAnsi="Times New Roman" w:cs="Times New Roman"/>
+          <w:sz w:val="24"/>
+          <w:szCs w:val="24"/>
+          <w:lang w:eastAsia="pt-BR"/>
+        </w:rPr>
+        <w:t xml:space="preserve">Diretivas: Input e </w:t>
+      </w:r>
+      <w:proofErr w:type="spellStart"/>
+      <w:r>
+        <w:rPr>
+          <w:rFonts w:ascii="Times New Roman" w:eastAsia="Times New Roman" w:hAnsi="Times New Roman" w:cs="Times New Roman"/>
+          <w:sz w:val="24"/>
+          <w:szCs w:val="24"/>
+          <w:lang w:eastAsia="pt-BR"/>
+        </w:rPr>
+        <w:t>Property</w:t>
+      </w:r>
+      <w:proofErr w:type="spellEnd"/>
+      <w:r>
+        <w:rPr>
+          <w:rFonts w:ascii="Times New Roman" w:eastAsia="Times New Roman" w:hAnsi="Times New Roman" w:cs="Times New Roman"/>
+          <w:sz w:val="24"/>
+          <w:szCs w:val="24"/>
+          <w:lang w:eastAsia="pt-BR"/>
+        </w:rPr>
+        <w:t xml:space="preserve"> </w:t>
+      </w:r>
+      <w:proofErr w:type="spellStart"/>
+      <w:r>
+        <w:rPr>
+          <w:rFonts w:ascii="Times New Roman" w:eastAsia="Times New Roman" w:hAnsi="Times New Roman" w:cs="Times New Roman"/>
+          <w:sz w:val="24"/>
+          <w:szCs w:val="24"/>
+          <w:lang w:eastAsia="pt-BR"/>
+        </w:rPr>
+        <w:t>Binding</w:t>
+      </w:r>
+      <w:proofErr w:type="spellEnd"/>
+    </w:p>
+    <w:p>
+      <w:pPr>
+        <w:spacing w:after="0" w:line="240" w:lineRule="auto"/>
+        <w:rPr>
+          <w:rFonts w:ascii="Times New Roman" w:eastAsia="Times New Roman" w:hAnsi="Times New Roman" w:cs="Times New Roman"/>
+          <w:sz w:val="24"/>
+          <w:szCs w:val="24"/>
+          <w:lang w:eastAsia="pt-BR"/>
+        </w:rPr>
+      </w:pPr>
+      <w:r>
+        <w:rPr>
+          <w:rFonts w:ascii="Times New Roman" w:eastAsia="Times New Roman" w:hAnsi="Times New Roman" w:cs="Times New Roman"/>
+          <w:sz w:val="24"/>
+          <w:szCs w:val="24"/>
+          <w:lang w:eastAsia="pt-BR"/>
+        </w:rPr>
+        <w:t>Criando uma diretiva de estrutura (</w:t>
+      </w:r>
+      <w:proofErr w:type="spellStart"/>
+      <w:r>
+        <w:rPr>
+          <w:rFonts w:ascii="Times New Roman" w:eastAsia="Times New Roman" w:hAnsi="Times New Roman" w:cs="Times New Roman"/>
+          <w:sz w:val="24"/>
+          <w:szCs w:val="24"/>
+          <w:lang w:eastAsia="pt-BR"/>
+        </w:rPr>
+        <w:t>ngElse</w:t>
+      </w:r>
+      <w:proofErr w:type="spellEnd"/>
+      <w:r>
+        <w:rPr>
+          <w:rFonts w:ascii="Times New Roman" w:eastAsia="Times New Roman" w:hAnsi="Times New Roman" w:cs="Times New Roman"/>
+          <w:sz w:val="24"/>
+          <w:szCs w:val="24"/>
+          <w:lang w:eastAsia="pt-BR"/>
+        </w:rPr>
+        <w:t>)</w:t>
       </w:r>
     </w:p>
     <w:p>
@@ -8270,6 +9965,9 @@
     </w:p>
     <w:p>
       <w:r>
+        <w:rPr>
+          <w:noProof/>
+        </w:rPr>
         <w:lastRenderedPageBreak/>
         <w:drawing>
           <wp:inline distT="0" distB="0" distL="0" distR="0" wp14:anchorId="0B7ECDC6" wp14:editId="2C5757B3">
@@ -8306,6 +10004,27 @@
             </a:graphic>
           </wp:inline>
         </w:drawing>
+      </w:r>
+    </w:p>
+    <w:p/>
+    <w:p>
+      <w:pPr>
+        <w:jc w:val="center"/>
+        <w:rPr>
+          <w:b/>
+          <w:bCs/>
+          <w:sz w:val="28"/>
+          <w:szCs w:val="28"/>
+        </w:rPr>
+      </w:pPr>
+      <w:r>
+        <w:rPr>
+          <w:b/>
+          <w:bCs/>
+          <w:sz w:val="28"/>
+          <w:szCs w:val="28"/>
+        </w:rPr>
+        <w:t>Rotas</w:t>
       </w:r>
     </w:p>
     <w:p/>

</xml_diff>